<commit_message>
Added draw print statement.
</commit_message>
<xml_diff>
--- a/Develop.docx
+++ b/Develop.docx
@@ -234,25 +234,7 @@
           <w:sz w:val="18"/>
           <w:szCs w:val="18"/>
         </w:rPr>
-        <w:t># Create new</w:t>
-      </w:r>
-      <w:r>
-        <w:rPr>
-          <w:rFonts w:ascii="Consolas" w:hAnsi="Consolas"/>
-          <w:color w:val="808080"/>
-          <w:sz w:val="18"/>
-          <w:szCs w:val="18"/>
-        </w:rPr>
-        <w:t xml:space="preserve"> game</w:t>
-      </w:r>
-      <w:r>
-        <w:rPr>
-          <w:rFonts w:ascii="Consolas" w:hAnsi="Consolas"/>
-          <w:color w:val="808080"/>
-          <w:sz w:val="18"/>
-          <w:szCs w:val="18"/>
-        </w:rPr>
-        <w:t xml:space="preserve"> instance</w:t>
+        <w:t># Create new game instance</w:t>
       </w:r>
       <w:r>
         <w:rPr>
@@ -1246,27 +1228,7 @@
           <w:sz w:val="18"/>
           <w:szCs w:val="18"/>
         </w:rPr>
-        <w:t xml:space="preserve">r"^\(?(?P&lt;x&gt;[1-3]),? </w:t>
-      </w:r>
-      <w:proofErr w:type="gramStart"/>
-      <w:r>
-        <w:rPr>
-          <w:rFonts w:ascii="Consolas" w:hAnsi="Consolas"/>
-          <w:color w:val="008080"/>
-          <w:sz w:val="18"/>
-          <w:szCs w:val="18"/>
-        </w:rPr>
-        <w:t>?(</w:t>
-      </w:r>
-      <w:proofErr w:type="gramEnd"/>
-      <w:r>
-        <w:rPr>
-          <w:rFonts w:ascii="Consolas" w:hAnsi="Consolas"/>
-          <w:color w:val="008080"/>
-          <w:sz w:val="18"/>
-          <w:szCs w:val="18"/>
-        </w:rPr>
-        <w:t>?P&lt;y&gt;[1-3])\)?$"</w:t>
+        <w:t>r"^\(?(?P&lt;x&gt;[1-3]),? ?(?P&lt;y&gt;[1-3])\)?$"</w:t>
       </w:r>
       <w:r>
         <w:rPr>
@@ -6498,44 +6460,148 @@
         <w:shd w:val="clear" w:color="auto" w:fill="2B2B2B"/>
         <w:rPr>
           <w:rFonts w:ascii="Consolas" w:hAnsi="Consolas"/>
+          <w:color w:val="808080"/>
+          <w:sz w:val="18"/>
+          <w:szCs w:val="18"/>
+        </w:rPr>
+      </w:pPr>
+      <w:r>
+        <w:rPr>
+          <w:rFonts w:ascii="Consolas" w:hAnsi="Consolas"/>
           <w:b/>
           <w:bCs/>
           <w:color w:val="CC7832"/>
           <w:sz w:val="18"/>
           <w:szCs w:val="18"/>
         </w:rPr>
-      </w:pPr>
+        <w:t xml:space="preserve">def </w:t>
+      </w:r>
       <w:r>
         <w:rPr>
           <w:rFonts w:ascii="Consolas" w:hAnsi="Consolas"/>
           <w:b/>
           <w:bCs/>
-          <w:color w:val="CC7832"/>
-          <w:sz w:val="18"/>
-          <w:szCs w:val="18"/>
-        </w:rPr>
-        <w:t xml:space="preserve">def </w:t>
+          <w:color w:val="A9B7C6"/>
+          <w:sz w:val="18"/>
+          <w:szCs w:val="18"/>
+        </w:rPr>
+        <w:t>run</w:t>
+      </w:r>
+      <w:r>
+        <w:rPr>
+          <w:rFonts w:ascii="Consolas" w:hAnsi="Consolas"/>
+          <w:color w:val="A9B7C6"/>
+          <w:sz w:val="18"/>
+          <w:szCs w:val="18"/>
+        </w:rPr>
+        <w:t>(</w:t>
+      </w:r>
+      <w:r>
+        <w:rPr>
+          <w:rFonts w:ascii="Consolas" w:hAnsi="Consolas"/>
+          <w:color w:val="94558D"/>
+          <w:sz w:val="18"/>
+          <w:szCs w:val="18"/>
+        </w:rPr>
+        <w:t>self</w:t>
+      </w:r>
+      <w:r>
+        <w:rPr>
+          <w:rFonts w:ascii="Consolas" w:hAnsi="Consolas"/>
+          <w:color w:val="A9B7C6"/>
+          <w:sz w:val="18"/>
+          <w:szCs w:val="18"/>
+        </w:rPr>
+        <w:t xml:space="preserve">):  </w:t>
+      </w:r>
+      <w:r>
+        <w:rPr>
+          <w:rFonts w:ascii="Consolas" w:hAnsi="Consolas"/>
+          <w:color w:val="808080"/>
+          <w:sz w:val="18"/>
+          <w:szCs w:val="18"/>
+        </w:rPr>
+        <w:t># Define run method (one game round)</w:t>
+      </w:r>
+      <w:r>
+        <w:rPr>
+          <w:rFonts w:ascii="Consolas" w:hAnsi="Consolas"/>
+          <w:color w:val="808080"/>
+          <w:sz w:val="18"/>
+          <w:szCs w:val="18"/>
+        </w:rPr>
+        <w:br/>
+        <w:t xml:space="preserve">    </w:t>
+      </w:r>
+      <w:proofErr w:type="spellStart"/>
+      <w:r>
+        <w:rPr>
+          <w:rFonts w:ascii="Consolas" w:hAnsi="Consolas"/>
+          <w:color w:val="94558D"/>
+          <w:sz w:val="18"/>
+          <w:szCs w:val="18"/>
+        </w:rPr>
+        <w:t>self</w:t>
+      </w:r>
+      <w:r>
+        <w:rPr>
+          <w:rFonts w:ascii="Consolas" w:hAnsi="Consolas"/>
+          <w:color w:val="A9B7C6"/>
+          <w:sz w:val="18"/>
+          <w:szCs w:val="18"/>
+        </w:rPr>
+        <w:t>.compose_frame</w:t>
+      </w:r>
+      <w:proofErr w:type="spellEnd"/>
+      <w:r>
+        <w:rPr>
+          <w:rFonts w:ascii="Consolas" w:hAnsi="Consolas"/>
+          <w:color w:val="A9B7C6"/>
+          <w:sz w:val="18"/>
+          <w:szCs w:val="18"/>
+        </w:rPr>
+        <w:t xml:space="preserve">()  </w:t>
+      </w:r>
+      <w:r>
+        <w:rPr>
+          <w:rFonts w:ascii="Consolas" w:hAnsi="Consolas"/>
+          <w:color w:val="808080"/>
+          <w:sz w:val="18"/>
+          <w:szCs w:val="18"/>
+        </w:rPr>
+        <w:t># Print game state</w:t>
+      </w:r>
+      <w:r>
+        <w:rPr>
+          <w:rFonts w:ascii="Consolas" w:hAnsi="Consolas"/>
+          <w:color w:val="808080"/>
+          <w:sz w:val="18"/>
+          <w:szCs w:val="18"/>
+        </w:rPr>
+        <w:br/>
+      </w:r>
+      <w:r>
+        <w:rPr>
+          <w:rFonts w:ascii="Consolas" w:hAnsi="Consolas"/>
+          <w:color w:val="808080"/>
+          <w:sz w:val="18"/>
+          <w:szCs w:val="18"/>
+        </w:rPr>
+        <w:br/>
+        <w:t xml:space="preserve">    </w:t>
       </w:r>
       <w:r>
         <w:rPr>
           <w:rFonts w:ascii="Consolas" w:hAnsi="Consolas"/>
           <w:b/>
           <w:bCs/>
-          <w:color w:val="A9B7C6"/>
-          <w:sz w:val="18"/>
-          <w:szCs w:val="18"/>
-        </w:rPr>
-        <w:t>run</w:t>
-      </w:r>
-      <w:r>
-        <w:rPr>
-          <w:rFonts w:ascii="Consolas" w:hAnsi="Consolas"/>
-          <w:color w:val="A9B7C6"/>
-          <w:sz w:val="18"/>
-          <w:szCs w:val="18"/>
-        </w:rPr>
-        <w:t>(</w:t>
-      </w:r>
+          <w:color w:val="CC7832"/>
+          <w:sz w:val="18"/>
+          <w:szCs w:val="18"/>
+        </w:rPr>
+        <w:t xml:space="preserve">if </w:t>
+      </w:r>
+      <w:proofErr w:type="spellStart"/>
       <w:r>
         <w:rPr>
           <w:rFonts w:ascii="Consolas" w:hAnsi="Consolas"/>
@@ -6552,45 +6618,7 @@
           <w:sz w:val="18"/>
           <w:szCs w:val="18"/>
         </w:rPr>
-        <w:t xml:space="preserve">):  </w:t>
-      </w:r>
-      <w:r>
-        <w:rPr>
-          <w:rFonts w:ascii="Consolas" w:hAnsi="Consolas"/>
-          <w:color w:val="808080"/>
-          <w:sz w:val="18"/>
-          <w:szCs w:val="18"/>
-        </w:rPr>
-        <w:t># Define run method (one game round)</w:t>
-      </w:r>
-      <w:r>
-        <w:rPr>
-          <w:rFonts w:ascii="Consolas" w:hAnsi="Consolas"/>
-          <w:color w:val="808080"/>
-          <w:sz w:val="18"/>
-          <w:szCs w:val="18"/>
-        </w:rPr>
-        <w:br/>
-        <w:t xml:space="preserve">    </w:t>
-      </w:r>
-      <w:proofErr w:type="spellStart"/>
-      <w:r>
-        <w:rPr>
-          <w:rFonts w:ascii="Consolas" w:hAnsi="Consolas"/>
-          <w:color w:val="94558D"/>
-          <w:sz w:val="18"/>
-          <w:szCs w:val="18"/>
-        </w:rPr>
-        <w:t>self</w:t>
-      </w:r>
-      <w:r>
-        <w:rPr>
-          <w:rFonts w:ascii="Consolas" w:hAnsi="Consolas"/>
-          <w:color w:val="A9B7C6"/>
-          <w:sz w:val="18"/>
-          <w:szCs w:val="18"/>
-        </w:rPr>
-        <w:t>.compose_frame</w:t>
+        <w:t>.process_game_state</w:t>
       </w:r>
       <w:proofErr w:type="spellEnd"/>
       <w:r>
@@ -6600,35 +6628,26 @@
           <w:sz w:val="18"/>
           <w:szCs w:val="18"/>
         </w:rPr>
-        <w:t xml:space="preserve">()  </w:t>
-      </w:r>
-      <w:r>
-        <w:rPr>
-          <w:rFonts w:ascii="Consolas" w:hAnsi="Consolas"/>
-          <w:color w:val="808080"/>
-          <w:sz w:val="18"/>
-          <w:szCs w:val="18"/>
-        </w:rPr>
-        <w:t># Print game state</w:t>
-      </w:r>
-      <w:r>
-        <w:rPr>
-          <w:rFonts w:ascii="Consolas" w:hAnsi="Consolas"/>
-          <w:color w:val="808080"/>
-          <w:sz w:val="18"/>
-          <w:szCs w:val="18"/>
-        </w:rPr>
-        <w:br/>
-      </w:r>
-      <w:r>
-        <w:rPr>
-          <w:rFonts w:ascii="Consolas" w:hAnsi="Consolas"/>
-          <w:color w:val="808080"/>
-          <w:sz w:val="18"/>
-          <w:szCs w:val="18"/>
-        </w:rPr>
-        <w:br/>
-        <w:t xml:space="preserve">    </w:t>
+        <w:t xml:space="preserve">(): </w:t>
+      </w:r>
+      <w:r>
+        <w:rPr>
+          <w:rFonts w:ascii="Consolas" w:hAnsi="Consolas"/>
+          <w:color w:val="808080"/>
+          <w:sz w:val="18"/>
+          <w:szCs w:val="18"/>
+        </w:rPr>
+        <w:t># Check whether game has finished</w:t>
+      </w:r>
+      <w:r>
+        <w:rPr>
+          <w:rFonts w:ascii="Consolas" w:hAnsi="Consolas"/>
+          <w:color w:val="808080"/>
+          <w:sz w:val="18"/>
+          <w:szCs w:val="18"/>
+        </w:rPr>
+        <w:br/>
+        <w:t xml:space="preserve">        </w:t>
       </w:r>
       <w:r>
         <w:rPr>
@@ -6639,55 +6658,7 @@
           <w:sz w:val="18"/>
           <w:szCs w:val="18"/>
         </w:rPr>
-        <w:t xml:space="preserve">if </w:t>
-      </w:r>
-      <w:proofErr w:type="spellStart"/>
-      <w:r>
-        <w:rPr>
-          <w:rFonts w:ascii="Consolas" w:hAnsi="Consolas"/>
-          <w:color w:val="94558D"/>
-          <w:sz w:val="18"/>
-          <w:szCs w:val="18"/>
-        </w:rPr>
-        <w:t>self</w:t>
-      </w:r>
-      <w:r>
-        <w:rPr>
-          <w:rFonts w:ascii="Consolas" w:hAnsi="Consolas"/>
-          <w:color w:val="A9B7C6"/>
-          <w:sz w:val="18"/>
-          <w:szCs w:val="18"/>
-        </w:rPr>
-        <w:t>.process_game_state</w:t>
-      </w:r>
-      <w:proofErr w:type="spellEnd"/>
-      <w:r>
-        <w:rPr>
-          <w:rFonts w:ascii="Consolas" w:hAnsi="Consolas"/>
-          <w:color w:val="A9B7C6"/>
-          <w:sz w:val="18"/>
-          <w:szCs w:val="18"/>
-        </w:rPr>
-        <w:t xml:space="preserve">(): </w:t>
-      </w:r>
-      <w:r>
-        <w:rPr>
-          <w:rFonts w:ascii="Consolas" w:hAnsi="Consolas"/>
-          <w:color w:val="808080"/>
-          <w:sz w:val="18"/>
-          <w:szCs w:val="18"/>
-        </w:rPr>
-        <w:t># Check whether game has finished</w:t>
-      </w:r>
-      <w:r>
-        <w:rPr>
-          <w:rFonts w:ascii="Consolas" w:hAnsi="Consolas"/>
-          <w:color w:val="808080"/>
-          <w:sz w:val="18"/>
-          <w:szCs w:val="18"/>
-        </w:rPr>
-        <w:br/>
-        <w:t xml:space="preserve">        </w:t>
+        <w:t>return True</w:t>
       </w:r>
       <w:r>
         <w:rPr>
@@ -6698,7 +6669,7 @@
           <w:sz w:val="18"/>
           <w:szCs w:val="18"/>
         </w:rPr>
-        <w:t>return True</w:t>
+        <w:br/>
       </w:r>
       <w:r>
         <w:rPr>
@@ -6710,6 +6681,64 @@
           <w:szCs w:val="18"/>
         </w:rPr>
         <w:br/>
+        <w:t xml:space="preserve">    </w:t>
+      </w:r>
+      <w:proofErr w:type="spellStart"/>
+      <w:r>
+        <w:rPr>
+          <w:rFonts w:ascii="Consolas" w:hAnsi="Consolas"/>
+          <w:color w:val="94558D"/>
+          <w:sz w:val="18"/>
+          <w:szCs w:val="18"/>
+        </w:rPr>
+        <w:t>self</w:t>
+      </w:r>
+      <w:r>
+        <w:rPr>
+          <w:rFonts w:ascii="Consolas" w:hAnsi="Consolas"/>
+          <w:color w:val="A9B7C6"/>
+          <w:sz w:val="18"/>
+          <w:szCs w:val="18"/>
+        </w:rPr>
+        <w:t>.update_model</w:t>
+      </w:r>
+      <w:proofErr w:type="spellEnd"/>
+      <w:r>
+        <w:rPr>
+          <w:rFonts w:ascii="Consolas" w:hAnsi="Consolas"/>
+          <w:color w:val="A9B7C6"/>
+          <w:sz w:val="18"/>
+          <w:szCs w:val="18"/>
+        </w:rPr>
+        <w:t xml:space="preserve">()  </w:t>
+      </w:r>
+      <w:r>
+        <w:rPr>
+          <w:rFonts w:ascii="Consolas" w:hAnsi="Consolas"/>
+          <w:color w:val="808080"/>
+          <w:sz w:val="18"/>
+          <w:szCs w:val="18"/>
+        </w:rPr>
+        <w:t># Update game state</w:t>
+      </w:r>
+      <w:r>
+        <w:rPr>
+          <w:rFonts w:ascii="Consolas" w:hAnsi="Consolas"/>
+          <w:color w:val="808080"/>
+          <w:sz w:val="18"/>
+          <w:szCs w:val="18"/>
+        </w:rPr>
+        <w:br/>
+      </w:r>
+      <w:r>
+        <w:rPr>
+          <w:rFonts w:ascii="Consolas" w:hAnsi="Consolas"/>
+          <w:color w:val="808080"/>
+          <w:sz w:val="18"/>
+          <w:szCs w:val="18"/>
+        </w:rPr>
+        <w:br/>
+        <w:t xml:space="preserve">    </w:t>
       </w:r>
       <w:r>
         <w:rPr>
@@ -6720,65 +6749,34 @@
           <w:sz w:val="18"/>
           <w:szCs w:val="18"/>
         </w:rPr>
-        <w:br/>
-        <w:t xml:space="preserve">    </w:t>
-      </w:r>
-      <w:proofErr w:type="spellStart"/>
-      <w:r>
-        <w:rPr>
-          <w:rFonts w:ascii="Consolas" w:hAnsi="Consolas"/>
-          <w:color w:val="94558D"/>
-          <w:sz w:val="18"/>
-          <w:szCs w:val="18"/>
-        </w:rPr>
-        <w:t>self</w:t>
-      </w:r>
-      <w:r>
-        <w:rPr>
-          <w:rFonts w:ascii="Consolas" w:hAnsi="Consolas"/>
-          <w:color w:val="A9B7C6"/>
-          <w:sz w:val="18"/>
-          <w:szCs w:val="18"/>
-        </w:rPr>
-        <w:t>.update_model</w:t>
-      </w:r>
-      <w:proofErr w:type="spellEnd"/>
-      <w:r>
-        <w:rPr>
-          <w:rFonts w:ascii="Consolas" w:hAnsi="Consolas"/>
-          <w:color w:val="A9B7C6"/>
-          <w:sz w:val="18"/>
-          <w:szCs w:val="18"/>
-        </w:rPr>
-        <w:t xml:space="preserve">()  </w:t>
-      </w:r>
-      <w:r>
-        <w:rPr>
-          <w:rFonts w:ascii="Consolas" w:hAnsi="Consolas"/>
-          <w:color w:val="808080"/>
-          <w:sz w:val="18"/>
-          <w:szCs w:val="18"/>
-        </w:rPr>
-        <w:t># Update game state</w:t>
-      </w:r>
-      <w:r>
-        <w:rPr>
-          <w:rFonts w:ascii="Consolas" w:hAnsi="Consolas"/>
-          <w:color w:val="808080"/>
-          <w:sz w:val="18"/>
-          <w:szCs w:val="18"/>
-        </w:rPr>
-        <w:br/>
-      </w:r>
-      <w:r>
-        <w:rPr>
-          <w:rFonts w:ascii="Consolas" w:hAnsi="Consolas"/>
-          <w:color w:val="808080"/>
-          <w:sz w:val="18"/>
-          <w:szCs w:val="18"/>
-        </w:rPr>
-        <w:br/>
-        <w:t xml:space="preserve">    </w:t>
+        <w:t xml:space="preserve">return False </w:t>
+      </w:r>
+      <w:r>
+        <w:rPr>
+          <w:rFonts w:ascii="Consolas" w:hAnsi="Consolas"/>
+          <w:color w:val="808080"/>
+          <w:sz w:val="18"/>
+          <w:szCs w:val="18"/>
+        </w:rPr>
+        <w:t># Return that the game is still ongoing</w:t>
+      </w:r>
+      <w:r>
+        <w:rPr>
+          <w:rFonts w:ascii="Consolas" w:hAnsi="Consolas"/>
+          <w:color w:val="808080"/>
+          <w:sz w:val="18"/>
+          <w:szCs w:val="18"/>
+        </w:rPr>
+        <w:br/>
+      </w:r>
+      <w:r>
+        <w:rPr>
+          <w:rFonts w:ascii="Consolas" w:hAnsi="Consolas"/>
+          <w:color w:val="808080"/>
+          <w:sz w:val="18"/>
+          <w:szCs w:val="18"/>
+        </w:rPr>
+        <w:br/>
       </w:r>
       <w:r>
         <w:rPr>
@@ -6789,176 +6787,158 @@
           <w:sz w:val="18"/>
           <w:szCs w:val="18"/>
         </w:rPr>
-        <w:t xml:space="preserve">return False </w:t>
-      </w:r>
-      <w:r>
-        <w:rPr>
-          <w:rFonts w:ascii="Consolas" w:hAnsi="Consolas"/>
-          <w:color w:val="808080"/>
-          <w:sz w:val="18"/>
-          <w:szCs w:val="18"/>
-        </w:rPr>
-        <w:t># Return that the game is still ongoing</w:t>
-      </w:r>
-      <w:r>
-        <w:rPr>
-          <w:rFonts w:ascii="Consolas" w:hAnsi="Consolas"/>
-          <w:color w:val="808080"/>
-          <w:sz w:val="18"/>
-          <w:szCs w:val="18"/>
-        </w:rPr>
-        <w:br/>
-      </w:r>
-      <w:r>
-        <w:rPr>
-          <w:rFonts w:ascii="Consolas" w:hAnsi="Consolas"/>
-          <w:color w:val="808080"/>
-          <w:sz w:val="18"/>
-          <w:szCs w:val="18"/>
-        </w:rPr>
-        <w:br/>
-      </w:r>
+        <w:t xml:space="preserve">def </w:t>
+      </w:r>
+      <w:proofErr w:type="spellStart"/>
       <w:r>
         <w:rPr>
           <w:rFonts w:ascii="Consolas" w:hAnsi="Consolas"/>
           <w:b/>
           <w:bCs/>
-          <w:color w:val="CC7832"/>
-          <w:sz w:val="18"/>
-          <w:szCs w:val="18"/>
-        </w:rPr>
-        <w:t xml:space="preserve">def </w:t>
-      </w:r>
-      <w:proofErr w:type="spellStart"/>
+          <w:color w:val="A9B7C6"/>
+          <w:sz w:val="18"/>
+          <w:szCs w:val="18"/>
+        </w:rPr>
+        <w:t>process_game_state</w:t>
+      </w:r>
+      <w:proofErr w:type="spellEnd"/>
+      <w:r>
+        <w:rPr>
+          <w:rFonts w:ascii="Consolas" w:hAnsi="Consolas"/>
+          <w:color w:val="A9B7C6"/>
+          <w:sz w:val="18"/>
+          <w:szCs w:val="18"/>
+        </w:rPr>
+        <w:t>(</w:t>
+      </w:r>
+      <w:r>
+        <w:rPr>
+          <w:rFonts w:ascii="Consolas" w:hAnsi="Consolas"/>
+          <w:color w:val="94558D"/>
+          <w:sz w:val="18"/>
+          <w:szCs w:val="18"/>
+        </w:rPr>
+        <w:t>self</w:t>
+      </w:r>
+      <w:r>
+        <w:rPr>
+          <w:rFonts w:ascii="Consolas" w:hAnsi="Consolas"/>
+          <w:color w:val="A9B7C6"/>
+          <w:sz w:val="18"/>
+          <w:szCs w:val="18"/>
+        </w:rPr>
+        <w:t>):</w:t>
+      </w:r>
+      <w:r>
+        <w:rPr>
+          <w:rFonts w:ascii="Consolas" w:hAnsi="Consolas"/>
+          <w:color w:val="A9B7C6"/>
+          <w:sz w:val="18"/>
+          <w:szCs w:val="18"/>
+        </w:rPr>
+        <w:br/>
+        <w:t xml:space="preserve">    </w:t>
+      </w:r>
       <w:r>
         <w:rPr>
           <w:rFonts w:ascii="Consolas" w:hAnsi="Consolas"/>
           <w:b/>
           <w:bCs/>
-          <w:color w:val="A9B7C6"/>
-          <w:sz w:val="18"/>
-          <w:szCs w:val="18"/>
-        </w:rPr>
-        <w:t>process_game_state</w:t>
-      </w:r>
-      <w:proofErr w:type="spellEnd"/>
-      <w:r>
-        <w:rPr>
-          <w:rFonts w:ascii="Consolas" w:hAnsi="Consolas"/>
-          <w:color w:val="A9B7C6"/>
-          <w:sz w:val="18"/>
-          <w:szCs w:val="18"/>
-        </w:rPr>
-        <w:t>(</w:t>
-      </w:r>
-      <w:r>
-        <w:rPr>
-          <w:rFonts w:ascii="Consolas" w:hAnsi="Consolas"/>
-          <w:color w:val="94558D"/>
-          <w:sz w:val="18"/>
-          <w:szCs w:val="18"/>
-        </w:rPr>
-        <w:t>self</w:t>
-      </w:r>
-      <w:r>
-        <w:rPr>
-          <w:rFonts w:ascii="Consolas" w:hAnsi="Consolas"/>
-          <w:color w:val="A9B7C6"/>
-          <w:sz w:val="18"/>
-          <w:szCs w:val="18"/>
-        </w:rPr>
-        <w:t>):</w:t>
-      </w:r>
-      <w:r>
-        <w:rPr>
-          <w:rFonts w:ascii="Consolas" w:hAnsi="Consolas"/>
-          <w:color w:val="A9B7C6"/>
-          <w:sz w:val="18"/>
-          <w:szCs w:val="18"/>
-        </w:rPr>
-        <w:br/>
-        <w:t xml:space="preserve">    </w:t>
-      </w:r>
+          <w:color w:val="CC7832"/>
+          <w:sz w:val="18"/>
+          <w:szCs w:val="18"/>
+        </w:rPr>
+        <w:t xml:space="preserve">def </w:t>
+      </w:r>
+      <w:proofErr w:type="spellStart"/>
       <w:r>
         <w:rPr>
           <w:rFonts w:ascii="Consolas" w:hAnsi="Consolas"/>
           <w:b/>
           <w:bCs/>
-          <w:color w:val="CC7832"/>
-          <w:sz w:val="18"/>
-          <w:szCs w:val="18"/>
-        </w:rPr>
-        <w:t xml:space="preserve">def </w:t>
+          <w:color w:val="A9B7C6"/>
+          <w:sz w:val="18"/>
+          <w:szCs w:val="18"/>
+        </w:rPr>
+        <w:t>process_succession</w:t>
+      </w:r>
+      <w:proofErr w:type="spellEnd"/>
+      <w:r>
+        <w:rPr>
+          <w:rFonts w:ascii="Consolas" w:hAnsi="Consolas"/>
+          <w:color w:val="A9B7C6"/>
+          <w:sz w:val="18"/>
+          <w:szCs w:val="18"/>
+        </w:rPr>
+        <w:t>(</w:t>
       </w:r>
       <w:proofErr w:type="spellStart"/>
+      <w:r>
+        <w:rPr>
+          <w:rFonts w:ascii="Consolas" w:hAnsi="Consolas"/>
+          <w:color w:val="A9B7C6"/>
+          <w:sz w:val="18"/>
+          <w:szCs w:val="18"/>
+        </w:rPr>
+        <w:t>iterable</w:t>
+      </w:r>
+      <w:proofErr w:type="spellEnd"/>
+      <w:r>
+        <w:rPr>
+          <w:rFonts w:ascii="Consolas" w:hAnsi="Consolas"/>
+          <w:color w:val="CC7832"/>
+          <w:sz w:val="18"/>
+          <w:szCs w:val="18"/>
+        </w:rPr>
+        <w:t xml:space="preserve">, </w:t>
+      </w:r>
+      <w:r>
+        <w:rPr>
+          <w:rFonts w:ascii="Consolas" w:hAnsi="Consolas"/>
+          <w:color w:val="A9B7C6"/>
+          <w:sz w:val="18"/>
+          <w:szCs w:val="18"/>
+        </w:rPr>
+        <w:t xml:space="preserve">generator): </w:t>
+      </w:r>
+      <w:r>
+        <w:rPr>
+          <w:rFonts w:ascii="Consolas" w:hAnsi="Consolas"/>
+          <w:color w:val="808080"/>
+          <w:sz w:val="18"/>
+          <w:szCs w:val="18"/>
+        </w:rPr>
+        <w:t># Local function which uses meta-programming principles to perform row, column, and diagonal checks</w:t>
+      </w:r>
+      <w:r>
+        <w:rPr>
+          <w:rFonts w:ascii="Consolas" w:hAnsi="Consolas"/>
+          <w:color w:val="808080"/>
+          <w:sz w:val="18"/>
+          <w:szCs w:val="18"/>
+        </w:rPr>
+        <w:br/>
+        <w:t xml:space="preserve">        </w:t>
+      </w:r>
       <w:r>
         <w:rPr>
           <w:rFonts w:ascii="Consolas" w:hAnsi="Consolas"/>
           <w:b/>
           <w:bCs/>
-          <w:color w:val="A9B7C6"/>
-          <w:sz w:val="18"/>
-          <w:szCs w:val="18"/>
-        </w:rPr>
-        <w:t>process_succession</w:t>
-      </w:r>
-      <w:proofErr w:type="spellEnd"/>
-      <w:r>
-        <w:rPr>
-          <w:rFonts w:ascii="Consolas" w:hAnsi="Consolas"/>
-          <w:color w:val="A9B7C6"/>
-          <w:sz w:val="18"/>
-          <w:szCs w:val="18"/>
-        </w:rPr>
-        <w:t>(</w:t>
-      </w:r>
-      <w:proofErr w:type="spellStart"/>
-      <w:r>
-        <w:rPr>
-          <w:rFonts w:ascii="Consolas" w:hAnsi="Consolas"/>
-          <w:color w:val="A9B7C6"/>
-          <w:sz w:val="18"/>
-          <w:szCs w:val="18"/>
-        </w:rPr>
-        <w:t>iterable</w:t>
-      </w:r>
-      <w:proofErr w:type="spellEnd"/>
-      <w:r>
-        <w:rPr>
-          <w:rFonts w:ascii="Consolas" w:hAnsi="Consolas"/>
-          <w:color w:val="CC7832"/>
-          <w:sz w:val="18"/>
-          <w:szCs w:val="18"/>
-        </w:rPr>
-        <w:t xml:space="preserve">, </w:t>
-      </w:r>
-      <w:r>
-        <w:rPr>
-          <w:rFonts w:ascii="Consolas" w:hAnsi="Consolas"/>
-          <w:color w:val="A9B7C6"/>
-          <w:sz w:val="18"/>
-          <w:szCs w:val="18"/>
-        </w:rPr>
-        <w:t xml:space="preserve">generator): </w:t>
-      </w:r>
-      <w:r>
-        <w:rPr>
-          <w:rFonts w:ascii="Consolas" w:hAnsi="Consolas"/>
-          <w:color w:val="808080"/>
-          <w:sz w:val="18"/>
-          <w:szCs w:val="18"/>
-        </w:rPr>
-        <w:t># Local function which uses meta-programming principles to perform row, column, and diagonal checks</w:t>
-      </w:r>
-      <w:r>
-        <w:rPr>
-          <w:rFonts w:ascii="Consolas" w:hAnsi="Consolas"/>
-          <w:color w:val="808080"/>
-          <w:sz w:val="18"/>
-          <w:szCs w:val="18"/>
-        </w:rPr>
-        <w:br/>
-        <w:t xml:space="preserve">        </w:t>
+          <w:color w:val="CC7832"/>
+          <w:sz w:val="18"/>
+          <w:szCs w:val="18"/>
+        </w:rPr>
+        <w:t xml:space="preserve">for </w:t>
+      </w:r>
+      <w:r>
+        <w:rPr>
+          <w:rFonts w:ascii="Consolas" w:hAnsi="Consolas"/>
+          <w:color w:val="A9B7C6"/>
+          <w:sz w:val="18"/>
+          <w:szCs w:val="18"/>
+        </w:rPr>
+        <w:t xml:space="preserve">item </w:t>
       </w:r>
       <w:r>
         <w:rPr>
@@ -6969,16 +6949,129 @@
           <w:sz w:val="18"/>
           <w:szCs w:val="18"/>
         </w:rPr>
-        <w:t xml:space="preserve">for </w:t>
-      </w:r>
-      <w:r>
-        <w:rPr>
-          <w:rFonts w:ascii="Consolas" w:hAnsi="Consolas"/>
-          <w:color w:val="A9B7C6"/>
-          <w:sz w:val="18"/>
-          <w:szCs w:val="18"/>
-        </w:rPr>
-        <w:t xml:space="preserve">item </w:t>
+        <w:t xml:space="preserve">in </w:t>
+      </w:r>
+      <w:proofErr w:type="spellStart"/>
+      <w:r>
+        <w:rPr>
+          <w:rFonts w:ascii="Consolas" w:hAnsi="Consolas"/>
+          <w:color w:val="A9B7C6"/>
+          <w:sz w:val="18"/>
+          <w:szCs w:val="18"/>
+        </w:rPr>
+        <w:t>iterable</w:t>
+      </w:r>
+      <w:proofErr w:type="spellEnd"/>
+      <w:r>
+        <w:rPr>
+          <w:rFonts w:ascii="Consolas" w:hAnsi="Consolas"/>
+          <w:color w:val="A9B7C6"/>
+          <w:sz w:val="18"/>
+          <w:szCs w:val="18"/>
+        </w:rPr>
+        <w:t xml:space="preserve">: </w:t>
+      </w:r>
+      <w:r>
+        <w:rPr>
+          <w:rFonts w:ascii="Consolas" w:hAnsi="Consolas"/>
+          <w:color w:val="808080"/>
+          <w:sz w:val="18"/>
+          <w:szCs w:val="18"/>
+        </w:rPr>
+        <w:t># For each diagonal, row, or column</w:t>
+      </w:r>
+      <w:r>
+        <w:rPr>
+          <w:rFonts w:ascii="Consolas" w:hAnsi="Consolas"/>
+          <w:color w:val="808080"/>
+          <w:sz w:val="18"/>
+          <w:szCs w:val="18"/>
+        </w:rPr>
+        <w:br/>
+        <w:t xml:space="preserve">            # Applies generator function to each item, and converts the collection into a set to check whether all</w:t>
+      </w:r>
+      <w:r>
+        <w:rPr>
+          <w:rFonts w:ascii="Consolas" w:hAnsi="Consolas"/>
+          <w:color w:val="808080"/>
+          <w:sz w:val="18"/>
+          <w:szCs w:val="18"/>
+        </w:rPr>
+        <w:br/>
+        <w:t xml:space="preserve">            # symbols are the same</w:t>
+      </w:r>
+      <w:r>
+        <w:rPr>
+          <w:rFonts w:ascii="Consolas" w:hAnsi="Consolas"/>
+          <w:color w:val="808080"/>
+          <w:sz w:val="18"/>
+          <w:szCs w:val="18"/>
+        </w:rPr>
+        <w:br/>
+        <w:t xml:space="preserve">            </w:t>
+      </w:r>
+      <w:r>
+        <w:rPr>
+          <w:rFonts w:ascii="Consolas" w:hAnsi="Consolas"/>
+          <w:color w:val="A9B7C6"/>
+          <w:sz w:val="18"/>
+          <w:szCs w:val="18"/>
+        </w:rPr>
+        <w:t xml:space="preserve">symbols = </w:t>
+      </w:r>
+      <w:r>
+        <w:rPr>
+          <w:rFonts w:ascii="Consolas" w:hAnsi="Consolas"/>
+          <w:color w:val="008080"/>
+          <w:sz w:val="18"/>
+          <w:szCs w:val="18"/>
+        </w:rPr>
+        <w:t>""</w:t>
+      </w:r>
+      <w:r>
+        <w:rPr>
+          <w:rFonts w:ascii="Consolas" w:hAnsi="Consolas"/>
+          <w:color w:val="A9B7C6"/>
+          <w:sz w:val="18"/>
+          <w:szCs w:val="18"/>
+        </w:rPr>
+        <w:t>.join(</w:t>
+      </w:r>
+      <w:r>
+        <w:rPr>
+          <w:rFonts w:ascii="Consolas" w:hAnsi="Consolas"/>
+          <w:color w:val="8888C6"/>
+          <w:sz w:val="18"/>
+          <w:szCs w:val="18"/>
+        </w:rPr>
+        <w:t>set</w:t>
+      </w:r>
+      <w:r>
+        <w:rPr>
+          <w:rFonts w:ascii="Consolas" w:hAnsi="Consolas"/>
+          <w:color w:val="A9B7C6"/>
+          <w:sz w:val="18"/>
+          <w:szCs w:val="18"/>
+        </w:rPr>
+        <w:t>(generator(index</w:t>
+      </w:r>
+      <w:r>
+        <w:rPr>
+          <w:rFonts w:ascii="Consolas" w:hAnsi="Consolas"/>
+          <w:color w:val="CC7832"/>
+          <w:sz w:val="18"/>
+          <w:szCs w:val="18"/>
+        </w:rPr>
+        <w:t xml:space="preserve">, </w:t>
+      </w:r>
+      <w:r>
+        <w:rPr>
+          <w:rFonts w:ascii="Consolas" w:hAnsi="Consolas"/>
+          <w:color w:val="A9B7C6"/>
+          <w:sz w:val="18"/>
+          <w:szCs w:val="18"/>
+        </w:rPr>
+        <w:t xml:space="preserve">item) </w:t>
       </w:r>
       <w:r>
         <w:rPr>
@@ -6989,129 +7082,16 @@
           <w:sz w:val="18"/>
           <w:szCs w:val="18"/>
         </w:rPr>
-        <w:t xml:space="preserve">in </w:t>
-      </w:r>
-      <w:proofErr w:type="spellStart"/>
-      <w:r>
-        <w:rPr>
-          <w:rFonts w:ascii="Consolas" w:hAnsi="Consolas"/>
-          <w:color w:val="A9B7C6"/>
-          <w:sz w:val="18"/>
-          <w:szCs w:val="18"/>
-        </w:rPr>
-        <w:t>iterable</w:t>
-      </w:r>
-      <w:proofErr w:type="spellEnd"/>
-      <w:r>
-        <w:rPr>
-          <w:rFonts w:ascii="Consolas" w:hAnsi="Consolas"/>
-          <w:color w:val="A9B7C6"/>
-          <w:sz w:val="18"/>
-          <w:szCs w:val="18"/>
-        </w:rPr>
-        <w:t xml:space="preserve">: </w:t>
-      </w:r>
-      <w:r>
-        <w:rPr>
-          <w:rFonts w:ascii="Consolas" w:hAnsi="Consolas"/>
-          <w:color w:val="808080"/>
-          <w:sz w:val="18"/>
-          <w:szCs w:val="18"/>
-        </w:rPr>
-        <w:t># For each diagonal, row, or column</w:t>
-      </w:r>
-      <w:r>
-        <w:rPr>
-          <w:rFonts w:ascii="Consolas" w:hAnsi="Consolas"/>
-          <w:color w:val="808080"/>
-          <w:sz w:val="18"/>
-          <w:szCs w:val="18"/>
-        </w:rPr>
-        <w:br/>
-        <w:t xml:space="preserve">            # Applies generator function to each item, and converts the collection into a set to check whether all</w:t>
-      </w:r>
-      <w:r>
-        <w:rPr>
-          <w:rFonts w:ascii="Consolas" w:hAnsi="Consolas"/>
-          <w:color w:val="808080"/>
-          <w:sz w:val="18"/>
-          <w:szCs w:val="18"/>
-        </w:rPr>
-        <w:br/>
-        <w:t xml:space="preserve">            # symbols are the same</w:t>
-      </w:r>
-      <w:r>
-        <w:rPr>
-          <w:rFonts w:ascii="Consolas" w:hAnsi="Consolas"/>
-          <w:color w:val="808080"/>
-          <w:sz w:val="18"/>
-          <w:szCs w:val="18"/>
-        </w:rPr>
-        <w:br/>
-        <w:t xml:space="preserve">            </w:t>
-      </w:r>
-      <w:r>
-        <w:rPr>
-          <w:rFonts w:ascii="Consolas" w:hAnsi="Consolas"/>
-          <w:color w:val="A9B7C6"/>
-          <w:sz w:val="18"/>
-          <w:szCs w:val="18"/>
-        </w:rPr>
-        <w:t xml:space="preserve">symbols = </w:t>
-      </w:r>
-      <w:r>
-        <w:rPr>
-          <w:rFonts w:ascii="Consolas" w:hAnsi="Consolas"/>
-          <w:color w:val="008080"/>
-          <w:sz w:val="18"/>
-          <w:szCs w:val="18"/>
-        </w:rPr>
-        <w:t>""</w:t>
-      </w:r>
-      <w:r>
-        <w:rPr>
-          <w:rFonts w:ascii="Consolas" w:hAnsi="Consolas"/>
-          <w:color w:val="A9B7C6"/>
-          <w:sz w:val="18"/>
-          <w:szCs w:val="18"/>
-        </w:rPr>
-        <w:t>.join(</w:t>
-      </w:r>
-      <w:r>
-        <w:rPr>
-          <w:rFonts w:ascii="Consolas" w:hAnsi="Consolas"/>
-          <w:color w:val="8888C6"/>
-          <w:sz w:val="18"/>
-          <w:szCs w:val="18"/>
-        </w:rPr>
-        <w:t>set</w:t>
-      </w:r>
-      <w:r>
-        <w:rPr>
-          <w:rFonts w:ascii="Consolas" w:hAnsi="Consolas"/>
-          <w:color w:val="A9B7C6"/>
-          <w:sz w:val="18"/>
-          <w:szCs w:val="18"/>
-        </w:rPr>
-        <w:t>(generator(index</w:t>
-      </w:r>
-      <w:r>
-        <w:rPr>
-          <w:rFonts w:ascii="Consolas" w:hAnsi="Consolas"/>
-          <w:color w:val="CC7832"/>
-          <w:sz w:val="18"/>
-          <w:szCs w:val="18"/>
-        </w:rPr>
-        <w:t xml:space="preserve">, </w:t>
-      </w:r>
-      <w:r>
-        <w:rPr>
-          <w:rFonts w:ascii="Consolas" w:hAnsi="Consolas"/>
-          <w:color w:val="A9B7C6"/>
-          <w:sz w:val="18"/>
-          <w:szCs w:val="18"/>
-        </w:rPr>
-        <w:t xml:space="preserve">item) </w:t>
+        <w:t xml:space="preserve">for </w:t>
+      </w:r>
+      <w:r>
+        <w:rPr>
+          <w:rFonts w:ascii="Consolas" w:hAnsi="Consolas"/>
+          <w:color w:val="A9B7C6"/>
+          <w:sz w:val="18"/>
+          <w:szCs w:val="18"/>
+        </w:rPr>
+        <w:t xml:space="preserve">index </w:t>
       </w:r>
       <w:r>
         <w:rPr>
@@ -7122,16 +7102,62 @@
           <w:sz w:val="18"/>
           <w:szCs w:val="18"/>
         </w:rPr>
-        <w:t xml:space="preserve">for </w:t>
-      </w:r>
-      <w:r>
-        <w:rPr>
-          <w:rFonts w:ascii="Consolas" w:hAnsi="Consolas"/>
-          <w:color w:val="A9B7C6"/>
-          <w:sz w:val="18"/>
-          <w:szCs w:val="18"/>
-        </w:rPr>
-        <w:t xml:space="preserve">index </w:t>
+        <w:t xml:space="preserve">in </w:t>
+      </w:r>
+      <w:r>
+        <w:rPr>
+          <w:rFonts w:ascii="Consolas" w:hAnsi="Consolas"/>
+          <w:color w:val="8888C6"/>
+          <w:sz w:val="18"/>
+          <w:szCs w:val="18"/>
+        </w:rPr>
+        <w:t>range</w:t>
+      </w:r>
+      <w:r>
+        <w:rPr>
+          <w:rFonts w:ascii="Consolas" w:hAnsi="Consolas"/>
+          <w:color w:val="A9B7C6"/>
+          <w:sz w:val="18"/>
+          <w:szCs w:val="18"/>
+        </w:rPr>
+        <w:t>(</w:t>
+      </w:r>
+      <w:r>
+        <w:rPr>
+          <w:rFonts w:ascii="Consolas" w:hAnsi="Consolas"/>
+          <w:color w:val="6897BB"/>
+          <w:sz w:val="18"/>
+          <w:szCs w:val="18"/>
+        </w:rPr>
+        <w:t>3</w:t>
+      </w:r>
+      <w:r>
+        <w:rPr>
+          <w:rFonts w:ascii="Consolas" w:hAnsi="Consolas"/>
+          <w:color w:val="A9B7C6"/>
+          <w:sz w:val="18"/>
+          <w:szCs w:val="18"/>
+        </w:rPr>
+        <w:t>)))</w:t>
+      </w:r>
+      <w:r>
+        <w:rPr>
+          <w:rFonts w:ascii="Consolas" w:hAnsi="Consolas"/>
+          <w:color w:val="A9B7C6"/>
+          <w:sz w:val="18"/>
+          <w:szCs w:val="18"/>
+        </w:rPr>
+        <w:br/>
+      </w:r>
+      <w:r>
+        <w:rPr>
+          <w:rFonts w:ascii="Consolas" w:hAnsi="Consolas"/>
+          <w:color w:val="A9B7C6"/>
+          <w:sz w:val="18"/>
+          <w:szCs w:val="18"/>
+        </w:rPr>
+        <w:br/>
+        <w:t xml:space="preserve">            </w:t>
       </w:r>
       <w:r>
         <w:rPr>
@@ -7142,8 +7168,9 @@
           <w:sz w:val="18"/>
           <w:szCs w:val="18"/>
         </w:rPr>
-        <w:t xml:space="preserve">in </w:t>
-      </w:r>
+        <w:t xml:space="preserve">if </w:t>
+      </w:r>
+      <w:proofErr w:type="spellStart"/>
       <w:r>
         <w:rPr>
           <w:rFonts w:ascii="Consolas" w:hAnsi="Consolas"/>
@@ -7151,16 +7178,17 @@
           <w:sz w:val="18"/>
           <w:szCs w:val="18"/>
         </w:rPr>
-        <w:t>range</w:t>
-      </w:r>
-      <w:r>
-        <w:rPr>
-          <w:rFonts w:ascii="Consolas" w:hAnsi="Consolas"/>
-          <w:color w:val="A9B7C6"/>
-          <w:sz w:val="18"/>
-          <w:szCs w:val="18"/>
-        </w:rPr>
-        <w:t>(</w:t>
+        <w:t>len</w:t>
+      </w:r>
+      <w:proofErr w:type="spellEnd"/>
+      <w:r>
+        <w:rPr>
+          <w:rFonts w:ascii="Consolas" w:hAnsi="Consolas"/>
+          <w:color w:val="A9B7C6"/>
+          <w:sz w:val="18"/>
+          <w:szCs w:val="18"/>
+        </w:rPr>
+        <w:t xml:space="preserve">(symbols) == </w:t>
       </w:r>
       <w:r>
         <w:rPr>
@@ -7169,35 +7197,7 @@
           <w:sz w:val="18"/>
           <w:szCs w:val="18"/>
         </w:rPr>
-        <w:t>3</w:t>
-      </w:r>
-      <w:r>
-        <w:rPr>
-          <w:rFonts w:ascii="Consolas" w:hAnsi="Consolas"/>
-          <w:color w:val="A9B7C6"/>
-          <w:sz w:val="18"/>
-          <w:szCs w:val="18"/>
-        </w:rPr>
-        <w:t>)))</w:t>
-      </w:r>
-      <w:r>
-        <w:rPr>
-          <w:rFonts w:ascii="Consolas" w:hAnsi="Consolas"/>
-          <w:color w:val="A9B7C6"/>
-          <w:sz w:val="18"/>
-          <w:szCs w:val="18"/>
-        </w:rPr>
-        <w:br/>
-      </w:r>
-      <w:r>
-        <w:rPr>
-          <w:rFonts w:ascii="Consolas" w:hAnsi="Consolas"/>
-          <w:color w:val="A9B7C6"/>
-          <w:sz w:val="18"/>
-          <w:szCs w:val="18"/>
-        </w:rPr>
-        <w:br/>
-        <w:t xml:space="preserve">            </w:t>
+        <w:t xml:space="preserve">1 </w:t>
       </w:r>
       <w:r>
         <w:rPr>
@@ -7208,9 +7208,54 @@
           <w:sz w:val="18"/>
           <w:szCs w:val="18"/>
         </w:rPr>
-        <w:t xml:space="preserve">if </w:t>
-      </w:r>
-      <w:proofErr w:type="spellStart"/>
+        <w:t xml:space="preserve">and </w:t>
+      </w:r>
+      <w:r>
+        <w:rPr>
+          <w:rFonts w:ascii="Consolas" w:hAnsi="Consolas"/>
+          <w:color w:val="A9B7C6"/>
+          <w:sz w:val="18"/>
+          <w:szCs w:val="18"/>
+        </w:rPr>
+        <w:t xml:space="preserve">symbols != </w:t>
+      </w:r>
+      <w:r>
+        <w:rPr>
+          <w:rFonts w:ascii="Consolas" w:hAnsi="Consolas"/>
+          <w:color w:val="008080"/>
+          <w:sz w:val="18"/>
+          <w:szCs w:val="18"/>
+        </w:rPr>
+        <w:t>"-"</w:t>
+      </w:r>
+      <w:r>
+        <w:rPr>
+          <w:rFonts w:ascii="Consolas" w:hAnsi="Consolas"/>
+          <w:color w:val="A9B7C6"/>
+          <w:sz w:val="18"/>
+          <w:szCs w:val="18"/>
+        </w:rPr>
+        <w:t xml:space="preserve">: </w:t>
+      </w:r>
+      <w:r>
+        <w:rPr>
+          <w:rFonts w:ascii="Consolas" w:hAnsi="Consolas"/>
+          <w:color w:val="808080"/>
+          <w:sz w:val="18"/>
+          <w:szCs w:val="18"/>
+        </w:rPr>
+        <w:t># If all of the symbols are the same (but not '-')</w:t>
+      </w:r>
+      <w:r>
+        <w:rPr>
+          <w:rFonts w:ascii="Consolas" w:hAnsi="Consolas"/>
+          <w:color w:val="808080"/>
+          <w:sz w:val="18"/>
+          <w:szCs w:val="18"/>
+        </w:rPr>
+        <w:br/>
+        <w:t xml:space="preserve">                </w:t>
+      </w:r>
       <w:r>
         <w:rPr>
           <w:rFonts w:ascii="Consolas" w:hAnsi="Consolas"/>
@@ -7218,26 +7263,53 @@
           <w:sz w:val="18"/>
           <w:szCs w:val="18"/>
         </w:rPr>
-        <w:t>len</w:t>
-      </w:r>
-      <w:proofErr w:type="spellEnd"/>
-      <w:r>
-        <w:rPr>
-          <w:rFonts w:ascii="Consolas" w:hAnsi="Consolas"/>
-          <w:color w:val="A9B7C6"/>
-          <w:sz w:val="18"/>
-          <w:szCs w:val="18"/>
-        </w:rPr>
-        <w:t xml:space="preserve">(symbols) == </w:t>
-      </w:r>
-      <w:r>
-        <w:rPr>
-          <w:rFonts w:ascii="Consolas" w:hAnsi="Consolas"/>
-          <w:color w:val="6897BB"/>
-          <w:sz w:val="18"/>
-          <w:szCs w:val="18"/>
-        </w:rPr>
-        <w:t xml:space="preserve">1 </w:t>
+        <w:t>print</w:t>
+      </w:r>
+      <w:r>
+        <w:rPr>
+          <w:rFonts w:ascii="Consolas" w:hAnsi="Consolas"/>
+          <w:color w:val="A9B7C6"/>
+          <w:sz w:val="18"/>
+          <w:szCs w:val="18"/>
+        </w:rPr>
+        <w:t>(</w:t>
+      </w:r>
+      <w:r>
+        <w:rPr>
+          <w:rFonts w:ascii="Consolas" w:hAnsi="Consolas"/>
+          <w:color w:val="008080"/>
+          <w:sz w:val="18"/>
+          <w:szCs w:val="18"/>
+        </w:rPr>
+        <w:t>f"{symbols} wins!"</w:t>
+      </w:r>
+      <w:r>
+        <w:rPr>
+          <w:rFonts w:ascii="Consolas" w:hAnsi="Consolas"/>
+          <w:color w:val="A9B7C6"/>
+          <w:sz w:val="18"/>
+          <w:szCs w:val="18"/>
+        </w:rPr>
+        <w:t xml:space="preserve">) </w:t>
+      </w:r>
+      <w:r>
+        <w:rPr>
+          <w:rFonts w:ascii="Consolas" w:hAnsi="Consolas"/>
+          <w:color w:val="808080"/>
+          <w:sz w:val="18"/>
+          <w:szCs w:val="18"/>
+        </w:rPr>
+        <w:t># The only symbol in the set wins</w:t>
+      </w:r>
+      <w:r>
+        <w:rPr>
+          <w:rFonts w:ascii="Consolas" w:hAnsi="Consolas"/>
+          <w:color w:val="808080"/>
+          <w:sz w:val="18"/>
+          <w:szCs w:val="18"/>
+        </w:rPr>
+        <w:br/>
+        <w:t xml:space="preserve">                </w:t>
       </w:r>
       <w:r>
         <w:rPr>
@@ -7248,108 +7320,35 @@
           <w:sz w:val="18"/>
           <w:szCs w:val="18"/>
         </w:rPr>
-        <w:t xml:space="preserve">and </w:t>
-      </w:r>
-      <w:r>
-        <w:rPr>
-          <w:rFonts w:ascii="Consolas" w:hAnsi="Consolas"/>
-          <w:color w:val="A9B7C6"/>
-          <w:sz w:val="18"/>
-          <w:szCs w:val="18"/>
-        </w:rPr>
-        <w:t xml:space="preserve">symbols != </w:t>
-      </w:r>
-      <w:r>
-        <w:rPr>
-          <w:rFonts w:ascii="Consolas" w:hAnsi="Consolas"/>
-          <w:color w:val="008080"/>
-          <w:sz w:val="18"/>
-          <w:szCs w:val="18"/>
-        </w:rPr>
-        <w:t>"-"</w:t>
-      </w:r>
-      <w:r>
-        <w:rPr>
-          <w:rFonts w:ascii="Consolas" w:hAnsi="Consolas"/>
-          <w:color w:val="A9B7C6"/>
-          <w:sz w:val="18"/>
-          <w:szCs w:val="18"/>
-        </w:rPr>
-        <w:t xml:space="preserve">: </w:t>
-      </w:r>
-      <w:r>
-        <w:rPr>
-          <w:rFonts w:ascii="Consolas" w:hAnsi="Consolas"/>
-          <w:color w:val="808080"/>
-          <w:sz w:val="18"/>
-          <w:szCs w:val="18"/>
-        </w:rPr>
-        <w:t># If all of the symbols are the same (but not '-')</w:t>
-      </w:r>
-      <w:r>
-        <w:rPr>
-          <w:rFonts w:ascii="Consolas" w:hAnsi="Consolas"/>
-          <w:color w:val="808080"/>
-          <w:sz w:val="18"/>
-          <w:szCs w:val="18"/>
-        </w:rPr>
-        <w:br/>
-        <w:t xml:space="preserve">                </w:t>
-      </w:r>
-      <w:r>
-        <w:rPr>
-          <w:rFonts w:ascii="Consolas" w:hAnsi="Consolas"/>
-          <w:color w:val="8888C6"/>
-          <w:sz w:val="18"/>
-          <w:szCs w:val="18"/>
-        </w:rPr>
-        <w:t>print</w:t>
-      </w:r>
-      <w:r>
-        <w:rPr>
-          <w:rFonts w:ascii="Consolas" w:hAnsi="Consolas"/>
-          <w:color w:val="A9B7C6"/>
-          <w:sz w:val="18"/>
-          <w:szCs w:val="18"/>
-        </w:rPr>
-        <w:t>(</w:t>
-      </w:r>
-      <w:r>
-        <w:rPr>
-          <w:rFonts w:ascii="Consolas" w:hAnsi="Consolas"/>
-          <w:color w:val="008080"/>
-          <w:sz w:val="18"/>
-          <w:szCs w:val="18"/>
-        </w:rPr>
-        <w:t>f"{symbols} wins!"</w:t>
-      </w:r>
-      <w:r>
-        <w:rPr>
-          <w:rFonts w:ascii="Consolas" w:hAnsi="Consolas"/>
-          <w:color w:val="A9B7C6"/>
-          <w:sz w:val="18"/>
-          <w:szCs w:val="18"/>
-        </w:rPr>
-        <w:t xml:space="preserve">) </w:t>
-      </w:r>
-      <w:r>
-        <w:rPr>
-          <w:rFonts w:ascii="Consolas" w:hAnsi="Consolas"/>
-          <w:color w:val="808080"/>
-          <w:sz w:val="18"/>
-          <w:szCs w:val="18"/>
-        </w:rPr>
-        <w:t># The only symbol in the set wins</w:t>
-      </w:r>
-      <w:r>
-        <w:rPr>
-          <w:rFonts w:ascii="Consolas" w:hAnsi="Consolas"/>
-          <w:color w:val="808080"/>
-          <w:sz w:val="18"/>
-          <w:szCs w:val="18"/>
-        </w:rPr>
-        <w:br/>
-        <w:t xml:space="preserve">                </w:t>
+        <w:t xml:space="preserve">return True </w:t>
+      </w:r>
+      <w:r>
+        <w:rPr>
+          <w:rFonts w:ascii="Consolas" w:hAnsi="Consolas"/>
+          <w:color w:val="808080"/>
+          <w:sz w:val="18"/>
+          <w:szCs w:val="18"/>
+        </w:rPr>
+        <w:t># Indicate win</w:t>
+      </w:r>
+      <w:r>
+        <w:rPr>
+          <w:rFonts w:ascii="Consolas" w:hAnsi="Consolas"/>
+          <w:color w:val="808080"/>
+          <w:sz w:val="18"/>
+          <w:szCs w:val="18"/>
+        </w:rPr>
+        <w:br/>
+      </w:r>
+      <w:r>
+        <w:rPr>
+          <w:rFonts w:ascii="Consolas" w:hAnsi="Consolas"/>
+          <w:color w:val="808080"/>
+          <w:sz w:val="18"/>
+          <w:szCs w:val="18"/>
+        </w:rPr>
+        <w:br/>
+        <w:t xml:space="preserve">    </w:t>
       </w:r>
       <w:r>
         <w:rPr>
@@ -7360,35 +7359,110 @@
           <w:sz w:val="18"/>
           <w:szCs w:val="18"/>
         </w:rPr>
-        <w:t xml:space="preserve">return True </w:t>
-      </w:r>
-      <w:r>
-        <w:rPr>
-          <w:rFonts w:ascii="Consolas" w:hAnsi="Consolas"/>
-          <w:color w:val="808080"/>
-          <w:sz w:val="18"/>
-          <w:szCs w:val="18"/>
-        </w:rPr>
-        <w:t># Indicate win</w:t>
-      </w:r>
-      <w:r>
-        <w:rPr>
-          <w:rFonts w:ascii="Consolas" w:hAnsi="Consolas"/>
-          <w:color w:val="808080"/>
-          <w:sz w:val="18"/>
-          <w:szCs w:val="18"/>
-        </w:rPr>
-        <w:br/>
-      </w:r>
-      <w:r>
-        <w:rPr>
-          <w:rFonts w:ascii="Consolas" w:hAnsi="Consolas"/>
-          <w:color w:val="808080"/>
-          <w:sz w:val="18"/>
-          <w:szCs w:val="18"/>
-        </w:rPr>
-        <w:br/>
-        <w:t xml:space="preserve">    </w:t>
+        <w:t xml:space="preserve">if </w:t>
+      </w:r>
+      <w:r>
+        <w:rPr>
+          <w:rFonts w:ascii="Consolas" w:hAnsi="Consolas"/>
+          <w:color w:val="8888C6"/>
+          <w:sz w:val="18"/>
+          <w:szCs w:val="18"/>
+        </w:rPr>
+        <w:t>any</w:t>
+      </w:r>
+      <w:r>
+        <w:rPr>
+          <w:rFonts w:ascii="Consolas" w:hAnsi="Consolas"/>
+          <w:color w:val="A9B7C6"/>
+          <w:sz w:val="18"/>
+          <w:szCs w:val="18"/>
+        </w:rPr>
+        <w:t>(</w:t>
+      </w:r>
+      <w:r>
+        <w:rPr>
+          <w:rFonts w:ascii="Consolas" w:hAnsi="Consolas"/>
+          <w:color w:val="A9B7C6"/>
+          <w:sz w:val="18"/>
+          <w:szCs w:val="18"/>
+        </w:rPr>
+        <w:br/>
+        <w:t xml:space="preserve">        [</w:t>
+      </w:r>
+      <w:r>
+        <w:rPr>
+          <w:rFonts w:ascii="Consolas" w:hAnsi="Consolas"/>
+          <w:color w:val="A9B7C6"/>
+          <w:sz w:val="18"/>
+          <w:szCs w:val="18"/>
+        </w:rPr>
+        <w:br/>
+        <w:t xml:space="preserve">            </w:t>
+      </w:r>
+      <w:proofErr w:type="spellStart"/>
+      <w:r>
+        <w:rPr>
+          <w:rFonts w:ascii="Consolas" w:hAnsi="Consolas"/>
+          <w:color w:val="A9B7C6"/>
+          <w:sz w:val="18"/>
+          <w:szCs w:val="18"/>
+        </w:rPr>
+        <w:t>process_succession</w:t>
+      </w:r>
+      <w:proofErr w:type="spellEnd"/>
+      <w:r>
+        <w:rPr>
+          <w:rFonts w:ascii="Consolas" w:hAnsi="Consolas"/>
+          <w:color w:val="A9B7C6"/>
+          <w:sz w:val="18"/>
+          <w:szCs w:val="18"/>
+        </w:rPr>
+        <w:t>(</w:t>
+      </w:r>
+      <w:r>
+        <w:rPr>
+          <w:rFonts w:ascii="Consolas" w:hAnsi="Consolas"/>
+          <w:color w:val="8888C6"/>
+          <w:sz w:val="18"/>
+          <w:szCs w:val="18"/>
+        </w:rPr>
+        <w:t>range</w:t>
+      </w:r>
+      <w:r>
+        <w:rPr>
+          <w:rFonts w:ascii="Consolas" w:hAnsi="Consolas"/>
+          <w:color w:val="A9B7C6"/>
+          <w:sz w:val="18"/>
+          <w:szCs w:val="18"/>
+        </w:rPr>
+        <w:t>(</w:t>
+      </w:r>
+      <w:r>
+        <w:rPr>
+          <w:rFonts w:ascii="Consolas" w:hAnsi="Consolas"/>
+          <w:color w:val="6897BB"/>
+          <w:sz w:val="18"/>
+          <w:szCs w:val="18"/>
+        </w:rPr>
+        <w:t>3</w:t>
+      </w:r>
+      <w:r>
+        <w:rPr>
+          <w:rFonts w:ascii="Consolas" w:hAnsi="Consolas"/>
+          <w:color w:val="A9B7C6"/>
+          <w:sz w:val="18"/>
+          <w:szCs w:val="18"/>
+        </w:rPr>
+        <w:t>)</w:t>
+      </w:r>
+      <w:r>
+        <w:rPr>
+          <w:rFonts w:ascii="Consolas" w:hAnsi="Consolas"/>
+          <w:color w:val="CC7832"/>
+          <w:sz w:val="18"/>
+          <w:szCs w:val="18"/>
+        </w:rPr>
+        <w:t xml:space="preserve">, </w:t>
       </w:r>
       <w:r>
         <w:rPr>
@@ -7399,40 +7473,113 @@
           <w:sz w:val="18"/>
           <w:szCs w:val="18"/>
         </w:rPr>
-        <w:t xml:space="preserve">if </w:t>
-      </w:r>
-      <w:r>
-        <w:rPr>
-          <w:rFonts w:ascii="Consolas" w:hAnsi="Consolas"/>
-          <w:color w:val="8888C6"/>
-          <w:sz w:val="18"/>
-          <w:szCs w:val="18"/>
-        </w:rPr>
-        <w:t>any</w:t>
-      </w:r>
-      <w:r>
-        <w:rPr>
-          <w:rFonts w:ascii="Consolas" w:hAnsi="Consolas"/>
-          <w:color w:val="A9B7C6"/>
-          <w:sz w:val="18"/>
-          <w:szCs w:val="18"/>
-        </w:rPr>
-        <w:t>(</w:t>
-      </w:r>
-      <w:r>
-        <w:rPr>
-          <w:rFonts w:ascii="Consolas" w:hAnsi="Consolas"/>
-          <w:color w:val="A9B7C6"/>
-          <w:sz w:val="18"/>
-          <w:szCs w:val="18"/>
-        </w:rPr>
-        <w:br/>
-        <w:t xml:space="preserve">        [</w:t>
-      </w:r>
-      <w:r>
-        <w:rPr>
-          <w:rFonts w:ascii="Consolas" w:hAnsi="Consolas"/>
-          <w:color w:val="A9B7C6"/>
+        <w:t xml:space="preserve">lambda </w:t>
+      </w:r>
+      <w:r>
+        <w:rPr>
+          <w:rFonts w:ascii="Consolas" w:hAnsi="Consolas"/>
+          <w:color w:val="A9B7C6"/>
+          <w:sz w:val="18"/>
+          <w:szCs w:val="18"/>
+        </w:rPr>
+        <w:t>column</w:t>
+      </w:r>
+      <w:r>
+        <w:rPr>
+          <w:rFonts w:ascii="Consolas" w:hAnsi="Consolas"/>
+          <w:color w:val="CC7832"/>
+          <w:sz w:val="18"/>
+          <w:szCs w:val="18"/>
+        </w:rPr>
+        <w:t xml:space="preserve">, </w:t>
+      </w:r>
+      <w:r>
+        <w:rPr>
+          <w:rFonts w:ascii="Consolas" w:hAnsi="Consolas"/>
+          <w:color w:val="A9B7C6"/>
+          <w:sz w:val="18"/>
+          <w:szCs w:val="18"/>
+        </w:rPr>
+        <w:t xml:space="preserve">_: </w:t>
+      </w:r>
+      <w:proofErr w:type="spellStart"/>
+      <w:r>
+        <w:rPr>
+          <w:rFonts w:ascii="Consolas" w:hAnsi="Consolas"/>
+          <w:color w:val="94558D"/>
+          <w:sz w:val="18"/>
+          <w:szCs w:val="18"/>
+        </w:rPr>
+        <w:t>self</w:t>
+      </w:r>
+      <w:r>
+        <w:rPr>
+          <w:rFonts w:ascii="Consolas" w:hAnsi="Consolas"/>
+          <w:color w:val="A9B7C6"/>
+          <w:sz w:val="18"/>
+          <w:szCs w:val="18"/>
+        </w:rPr>
+        <w:t>.matrix</w:t>
+      </w:r>
+      <w:proofErr w:type="spellEnd"/>
+      <w:r>
+        <w:rPr>
+          <w:rFonts w:ascii="Consolas" w:hAnsi="Consolas"/>
+          <w:color w:val="A9B7C6"/>
+          <w:sz w:val="18"/>
+          <w:szCs w:val="18"/>
+        </w:rPr>
+        <w:t>[column</w:t>
+      </w:r>
+      <w:r>
+        <w:rPr>
+          <w:rFonts w:ascii="Consolas" w:hAnsi="Consolas"/>
+          <w:color w:val="CC7832"/>
+          <w:sz w:val="18"/>
+          <w:szCs w:val="18"/>
+        </w:rPr>
+        <w:t xml:space="preserve">, </w:t>
+      </w:r>
+      <w:r>
+        <w:rPr>
+          <w:rFonts w:ascii="Consolas" w:hAnsi="Consolas"/>
+          <w:color w:val="6897BB"/>
+          <w:sz w:val="18"/>
+          <w:szCs w:val="18"/>
+        </w:rPr>
+        <w:t>0</w:t>
+      </w:r>
+      <w:r>
+        <w:rPr>
+          <w:rFonts w:ascii="Consolas" w:hAnsi="Consolas"/>
+          <w:color w:val="A9B7C6"/>
+          <w:sz w:val="18"/>
+          <w:szCs w:val="18"/>
+        </w:rPr>
+        <w:t>])</w:t>
+      </w:r>
+      <w:r>
+        <w:rPr>
+          <w:rFonts w:ascii="Consolas" w:hAnsi="Consolas"/>
+          <w:color w:val="CC7832"/>
+          <w:sz w:val="18"/>
+          <w:szCs w:val="18"/>
+        </w:rPr>
+        <w:t xml:space="preserve">, </w:t>
+      </w:r>
+      <w:r>
+        <w:rPr>
+          <w:rFonts w:ascii="Consolas" w:hAnsi="Consolas"/>
+          <w:color w:val="808080"/>
+          <w:sz w:val="18"/>
+          <w:szCs w:val="18"/>
+        </w:rPr>
+        <w:t># Check columns for win</w:t>
+      </w:r>
+      <w:r>
+        <w:rPr>
+          <w:rFonts w:ascii="Consolas" w:hAnsi="Consolas"/>
+          <w:color w:val="808080"/>
           <w:sz w:val="18"/>
           <w:szCs w:val="18"/>
         </w:rPr>
@@ -7522,7 +7669,7 @@
           <w:sz w:val="18"/>
           <w:szCs w:val="18"/>
         </w:rPr>
-        <w:t>column</w:t>
+        <w:t>row</w:t>
       </w:r>
       <w:r>
         <w:rPr>
@@ -7569,7 +7716,16 @@
           <w:sz w:val="18"/>
           <w:szCs w:val="18"/>
         </w:rPr>
-        <w:t>[column</w:t>
+        <w:t>[</w:t>
+      </w:r>
+      <w:r>
+        <w:rPr>
+          <w:rFonts w:ascii="Consolas" w:hAnsi="Consolas"/>
+          <w:color w:val="6897BB"/>
+          <w:sz w:val="18"/>
+          <w:szCs w:val="18"/>
+        </w:rPr>
+        <w:t>0</w:t>
       </w:r>
       <w:r>
         <w:rPr>
@@ -7583,6 +7739,63 @@
       <w:r>
         <w:rPr>
           <w:rFonts w:ascii="Consolas" w:hAnsi="Consolas"/>
+          <w:color w:val="A9B7C6"/>
+          <w:sz w:val="18"/>
+          <w:szCs w:val="18"/>
+        </w:rPr>
+        <w:t>row])</w:t>
+      </w:r>
+      <w:r>
+        <w:rPr>
+          <w:rFonts w:ascii="Consolas" w:hAnsi="Consolas"/>
+          <w:color w:val="CC7832"/>
+          <w:sz w:val="18"/>
+          <w:szCs w:val="18"/>
+        </w:rPr>
+        <w:t xml:space="preserve">, </w:t>
+      </w:r>
+      <w:r>
+        <w:rPr>
+          <w:rFonts w:ascii="Consolas" w:hAnsi="Consolas"/>
+          <w:color w:val="808080"/>
+          <w:sz w:val="18"/>
+          <w:szCs w:val="18"/>
+        </w:rPr>
+        <w:t># Check rows for win</w:t>
+      </w:r>
+      <w:r>
+        <w:rPr>
+          <w:rFonts w:ascii="Consolas" w:hAnsi="Consolas"/>
+          <w:color w:val="808080"/>
+          <w:sz w:val="18"/>
+          <w:szCs w:val="18"/>
+        </w:rPr>
+        <w:br/>
+        <w:t xml:space="preserve">            </w:t>
+      </w:r>
+      <w:proofErr w:type="spellStart"/>
+      <w:r>
+        <w:rPr>
+          <w:rFonts w:ascii="Consolas" w:hAnsi="Consolas"/>
+          <w:color w:val="A9B7C6"/>
+          <w:sz w:val="18"/>
+          <w:szCs w:val="18"/>
+        </w:rPr>
+        <w:t>process_succession</w:t>
+      </w:r>
+      <w:proofErr w:type="spellEnd"/>
+      <w:r>
+        <w:rPr>
+          <w:rFonts w:ascii="Consolas" w:hAnsi="Consolas"/>
+          <w:color w:val="A9B7C6"/>
+          <w:sz w:val="18"/>
+          <w:szCs w:val="18"/>
+        </w:rPr>
+        <w:t>([</w:t>
+      </w:r>
+      <w:r>
+        <w:rPr>
+          <w:rFonts w:ascii="Consolas" w:hAnsi="Consolas"/>
           <w:color w:val="6897BB"/>
           <w:sz w:val="18"/>
           <w:szCs w:val="18"/>
@@ -7592,15 +7805,6 @@
       <w:r>
         <w:rPr>
           <w:rFonts w:ascii="Consolas" w:hAnsi="Consolas"/>
-          <w:color w:val="A9B7C6"/>
-          <w:sz w:val="18"/>
-          <w:szCs w:val="18"/>
-        </w:rPr>
-        <w:t>])</w:t>
-      </w:r>
-      <w:r>
-        <w:rPr>
-          <w:rFonts w:ascii="Consolas" w:hAnsi="Consolas"/>
           <w:color w:val="CC7832"/>
           <w:sz w:val="18"/>
           <w:szCs w:val="18"/>
@@ -7610,86 +7814,38 @@
       <w:r>
         <w:rPr>
           <w:rFonts w:ascii="Consolas" w:hAnsi="Consolas"/>
-          <w:color w:val="808080"/>
-          <w:sz w:val="18"/>
-          <w:szCs w:val="18"/>
-        </w:rPr>
-        <w:t># Check columns for win</w:t>
-      </w:r>
-      <w:r>
-        <w:rPr>
-          <w:rFonts w:ascii="Consolas" w:hAnsi="Consolas"/>
-          <w:color w:val="808080"/>
-          <w:sz w:val="18"/>
-          <w:szCs w:val="18"/>
-        </w:rPr>
-        <w:br/>
-        <w:t xml:space="preserve">            </w:t>
-      </w:r>
-      <w:proofErr w:type="spellStart"/>
-      <w:r>
-        <w:rPr>
-          <w:rFonts w:ascii="Consolas" w:hAnsi="Consolas"/>
-          <w:color w:val="A9B7C6"/>
-          <w:sz w:val="18"/>
-          <w:szCs w:val="18"/>
-        </w:rPr>
-        <w:t>process_succession</w:t>
-      </w:r>
-      <w:proofErr w:type="spellEnd"/>
-      <w:r>
-        <w:rPr>
-          <w:rFonts w:ascii="Consolas" w:hAnsi="Consolas"/>
-          <w:color w:val="A9B7C6"/>
-          <w:sz w:val="18"/>
-          <w:szCs w:val="18"/>
-        </w:rPr>
-        <w:t>(</w:t>
-      </w:r>
-      <w:r>
-        <w:rPr>
-          <w:rFonts w:ascii="Consolas" w:hAnsi="Consolas"/>
-          <w:color w:val="8888C6"/>
-          <w:sz w:val="18"/>
-          <w:szCs w:val="18"/>
-        </w:rPr>
-        <w:t>range</w:t>
-      </w:r>
-      <w:r>
-        <w:rPr>
-          <w:rFonts w:ascii="Consolas" w:hAnsi="Consolas"/>
-          <w:color w:val="A9B7C6"/>
-          <w:sz w:val="18"/>
-          <w:szCs w:val="18"/>
-        </w:rPr>
-        <w:t>(</w:t>
-      </w:r>
-      <w:r>
-        <w:rPr>
-          <w:rFonts w:ascii="Consolas" w:hAnsi="Consolas"/>
           <w:color w:val="6897BB"/>
           <w:sz w:val="18"/>
           <w:szCs w:val="18"/>
         </w:rPr>
-        <w:t>3</w:t>
-      </w:r>
-      <w:r>
-        <w:rPr>
-          <w:rFonts w:ascii="Consolas" w:hAnsi="Consolas"/>
-          <w:color w:val="A9B7C6"/>
-          <w:sz w:val="18"/>
-          <w:szCs w:val="18"/>
-        </w:rPr>
-        <w:t>)</w:t>
-      </w:r>
-      <w:r>
-        <w:rPr>
-          <w:rFonts w:ascii="Consolas" w:hAnsi="Consolas"/>
-          <w:color w:val="CC7832"/>
-          <w:sz w:val="18"/>
-          <w:szCs w:val="18"/>
-        </w:rPr>
-        <w:t xml:space="preserve">, </w:t>
+        <w:t>2</w:t>
+      </w:r>
+      <w:r>
+        <w:rPr>
+          <w:rFonts w:ascii="Consolas" w:hAnsi="Consolas"/>
+          <w:color w:val="A9B7C6"/>
+          <w:sz w:val="18"/>
+          <w:szCs w:val="18"/>
+        </w:rPr>
+        <w:t>]</w:t>
+      </w:r>
+      <w:r>
+        <w:rPr>
+          <w:rFonts w:ascii="Consolas" w:hAnsi="Consolas"/>
+          <w:color w:val="CC7832"/>
+          <w:sz w:val="18"/>
+          <w:szCs w:val="18"/>
+        </w:rPr>
+        <w:t>,</w:t>
+      </w:r>
+      <w:r>
+        <w:rPr>
+          <w:rFonts w:ascii="Consolas" w:hAnsi="Consolas"/>
+          <w:color w:val="CC7832"/>
+          <w:sz w:val="18"/>
+          <w:szCs w:val="18"/>
+        </w:rPr>
+        <w:t xml:space="preserve"> </w:t>
       </w:r>
       <w:r>
         <w:rPr>
@@ -7709,7 +7865,7 @@
           <w:sz w:val="18"/>
           <w:szCs w:val="18"/>
         </w:rPr>
-        <w:t>row</w:t>
+        <w:t>index</w:t>
       </w:r>
       <w:r>
         <w:rPr>
@@ -7727,7 +7883,7 @@
           <w:sz w:val="18"/>
           <w:szCs w:val="18"/>
         </w:rPr>
-        <w:t xml:space="preserve">_: </w:t>
+        <w:t xml:space="preserve">diagonal: </w:t>
       </w:r>
       <w:proofErr w:type="spellStart"/>
       <w:r>
@@ -7756,7 +7912,16 @@
           <w:sz w:val="18"/>
           <w:szCs w:val="18"/>
         </w:rPr>
-        <w:t>[</w:t>
+        <w:t>[index + [diagonal</w:t>
+      </w:r>
+      <w:r>
+        <w:rPr>
+          <w:rFonts w:ascii="Consolas" w:hAnsi="Consolas"/>
+          <w:color w:val="CC7832"/>
+          <w:sz w:val="18"/>
+          <w:szCs w:val="18"/>
+        </w:rPr>
+        <w:t xml:space="preserve">, </w:t>
       </w:r>
       <w:r>
         <w:rPr>
@@ -7783,7 +7948,7 @@
           <w:sz w:val="18"/>
           <w:szCs w:val="18"/>
         </w:rPr>
-        <w:t>row])</w:t>
+        <w:t>-diagonal][index]</w:t>
       </w:r>
       <w:r>
         <w:rPr>
@@ -7797,68 +7962,30 @@
       <w:r>
         <w:rPr>
           <w:rFonts w:ascii="Consolas" w:hAnsi="Consolas"/>
-          <w:color w:val="808080"/>
-          <w:sz w:val="18"/>
-          <w:szCs w:val="18"/>
-        </w:rPr>
-        <w:t># Check rows for win</w:t>
-      </w:r>
-      <w:r>
-        <w:rPr>
-          <w:rFonts w:ascii="Consolas" w:hAnsi="Consolas"/>
-          <w:color w:val="808080"/>
-          <w:sz w:val="18"/>
-          <w:szCs w:val="18"/>
-        </w:rPr>
-        <w:br/>
-        <w:t xml:space="preserve">            </w:t>
-      </w:r>
-      <w:proofErr w:type="spellStart"/>
-      <w:r>
-        <w:rPr>
-          <w:rFonts w:ascii="Consolas" w:hAnsi="Consolas"/>
-          <w:color w:val="A9B7C6"/>
-          <w:sz w:val="18"/>
-          <w:szCs w:val="18"/>
-        </w:rPr>
-        <w:t>process_succession</w:t>
-      </w:r>
-      <w:proofErr w:type="spellEnd"/>
-      <w:r>
-        <w:rPr>
-          <w:rFonts w:ascii="Consolas" w:hAnsi="Consolas"/>
-          <w:color w:val="A9B7C6"/>
-          <w:sz w:val="18"/>
-          <w:szCs w:val="18"/>
-        </w:rPr>
-        <w:t>([</w:t>
-      </w:r>
-      <w:r>
-        <w:rPr>
-          <w:rFonts w:ascii="Consolas" w:hAnsi="Consolas"/>
-          <w:color w:val="6897BB"/>
-          <w:sz w:val="18"/>
-          <w:szCs w:val="18"/>
-        </w:rPr>
-        <w:t>0</w:t>
-      </w:r>
-      <w:r>
-        <w:rPr>
-          <w:rFonts w:ascii="Consolas" w:hAnsi="Consolas"/>
-          <w:color w:val="CC7832"/>
-          <w:sz w:val="18"/>
-          <w:szCs w:val="18"/>
-        </w:rPr>
-        <w:t xml:space="preserve">, </w:t>
-      </w:r>
-      <w:r>
-        <w:rPr>
-          <w:rFonts w:ascii="Consolas" w:hAnsi="Consolas"/>
-          <w:color w:val="6897BB"/>
-          <w:sz w:val="18"/>
-          <w:szCs w:val="18"/>
-        </w:rPr>
-        <w:t>2</w:t>
+          <w:color w:val="A9B7C6"/>
+          <w:sz w:val="18"/>
+          <w:szCs w:val="18"/>
+        </w:rPr>
+        <w:t xml:space="preserve">index]) </w:t>
+      </w:r>
+      <w:r>
+        <w:rPr>
+          <w:rFonts w:ascii="Consolas" w:hAnsi="Consolas"/>
+          <w:color w:val="808080"/>
+          <w:sz w:val="18"/>
+          <w:szCs w:val="18"/>
+        </w:rPr>
+        <w:t># Check diagonals for win</w:t>
+      </w:r>
+      <w:r>
+        <w:rPr>
+          <w:rFonts w:ascii="Consolas" w:hAnsi="Consolas"/>
+          <w:color w:val="808080"/>
+          <w:sz w:val="18"/>
+          <w:szCs w:val="18"/>
+        </w:rPr>
+        <w:br/>
+        <w:t xml:space="preserve">        </w:t>
       </w:r>
       <w:r>
         <w:rPr>
@@ -7872,20 +7999,31 @@
       <w:r>
         <w:rPr>
           <w:rFonts w:ascii="Consolas" w:hAnsi="Consolas"/>
-          <w:color w:val="CC7832"/>
-          <w:sz w:val="18"/>
-          <w:szCs w:val="18"/>
-        </w:rPr>
-        <w:t>,</w:t>
-      </w:r>
-      <w:r>
-        <w:rPr>
-          <w:rFonts w:ascii="Consolas" w:hAnsi="Consolas"/>
-          <w:color w:val="CC7832"/>
-          <w:sz w:val="18"/>
-          <w:szCs w:val="18"/>
-        </w:rPr>
-        <w:t xml:space="preserve"> </w:t>
+          <w:color w:val="A9B7C6"/>
+          <w:sz w:val="18"/>
+          <w:szCs w:val="18"/>
+        </w:rPr>
+        <w:br/>
+        <w:t xml:space="preserve">    ): </w:t>
+      </w:r>
+      <w:r>
+        <w:rPr>
+          <w:rFonts w:ascii="Consolas" w:hAnsi="Consolas"/>
+          <w:color w:val="808080"/>
+          <w:sz w:val="18"/>
+          <w:szCs w:val="18"/>
+        </w:rPr>
+        <w:t># Check whether any row, column, or diagonal has a win state</w:t>
+      </w:r>
+      <w:r>
+        <w:rPr>
+          <w:rFonts w:ascii="Consolas" w:hAnsi="Consolas"/>
+          <w:color w:val="808080"/>
+          <w:sz w:val="18"/>
+          <w:szCs w:val="18"/>
+        </w:rPr>
+        <w:br/>
+        <w:t xml:space="preserve">        </w:t>
       </w:r>
       <w:r>
         <w:rPr>
@@ -7896,174 +8034,36 @@
           <w:sz w:val="18"/>
           <w:szCs w:val="18"/>
         </w:rPr>
-        <w:t xml:space="preserve">lambda </w:t>
-      </w:r>
-      <w:r>
-        <w:rPr>
-          <w:rFonts w:ascii="Consolas" w:hAnsi="Consolas"/>
-          <w:color w:val="A9B7C6"/>
-          <w:sz w:val="18"/>
-          <w:szCs w:val="18"/>
-        </w:rPr>
-        <w:t>index</w:t>
-      </w:r>
-      <w:r>
-        <w:rPr>
-          <w:rFonts w:ascii="Consolas" w:hAnsi="Consolas"/>
-          <w:color w:val="CC7832"/>
-          <w:sz w:val="18"/>
-          <w:szCs w:val="18"/>
-        </w:rPr>
-        <w:t xml:space="preserve">, </w:t>
-      </w:r>
-      <w:r>
-        <w:rPr>
-          <w:rFonts w:ascii="Consolas" w:hAnsi="Consolas"/>
-          <w:color w:val="A9B7C6"/>
-          <w:sz w:val="18"/>
-          <w:szCs w:val="18"/>
-        </w:rPr>
-        <w:t xml:space="preserve">diagonal: </w:t>
-      </w:r>
-      <w:proofErr w:type="spellStart"/>
-      <w:r>
-        <w:rPr>
-          <w:rFonts w:ascii="Consolas" w:hAnsi="Consolas"/>
-          <w:color w:val="94558D"/>
-          <w:sz w:val="18"/>
-          <w:szCs w:val="18"/>
-        </w:rPr>
-        <w:t>self</w:t>
-      </w:r>
-      <w:r>
-        <w:rPr>
-          <w:rFonts w:ascii="Consolas" w:hAnsi="Consolas"/>
-          <w:color w:val="A9B7C6"/>
-          <w:sz w:val="18"/>
-          <w:szCs w:val="18"/>
-        </w:rPr>
-        <w:t>.matrix</w:t>
-      </w:r>
-      <w:proofErr w:type="spellEnd"/>
-      <w:r>
-        <w:rPr>
-          <w:rFonts w:ascii="Consolas" w:hAnsi="Consolas"/>
-          <w:color w:val="A9B7C6"/>
-          <w:sz w:val="18"/>
-          <w:szCs w:val="18"/>
-        </w:rPr>
-        <w:t>[index + [diagonal</w:t>
-      </w:r>
-      <w:r>
-        <w:rPr>
-          <w:rFonts w:ascii="Consolas" w:hAnsi="Consolas"/>
-          <w:color w:val="CC7832"/>
-          <w:sz w:val="18"/>
-          <w:szCs w:val="18"/>
-        </w:rPr>
-        <w:t xml:space="preserve">, </w:t>
-      </w:r>
-      <w:r>
-        <w:rPr>
-          <w:rFonts w:ascii="Consolas" w:hAnsi="Consolas"/>
-          <w:color w:val="6897BB"/>
-          <w:sz w:val="18"/>
-          <w:szCs w:val="18"/>
-        </w:rPr>
-        <w:t>0</w:t>
-      </w:r>
-      <w:r>
-        <w:rPr>
-          <w:rFonts w:ascii="Consolas" w:hAnsi="Consolas"/>
-          <w:color w:val="CC7832"/>
-          <w:sz w:val="18"/>
-          <w:szCs w:val="18"/>
-        </w:rPr>
-        <w:t xml:space="preserve">, </w:t>
-      </w:r>
-      <w:r>
-        <w:rPr>
-          <w:rFonts w:ascii="Consolas" w:hAnsi="Consolas"/>
-          <w:color w:val="A9B7C6"/>
-          <w:sz w:val="18"/>
-          <w:szCs w:val="18"/>
-        </w:rPr>
-        <w:t>-diagonal][index]</w:t>
-      </w:r>
-      <w:r>
-        <w:rPr>
-          <w:rFonts w:ascii="Consolas" w:hAnsi="Consolas"/>
-          <w:color w:val="CC7832"/>
-          <w:sz w:val="18"/>
-          <w:szCs w:val="18"/>
-        </w:rPr>
-        <w:t xml:space="preserve">, </w:t>
-      </w:r>
-      <w:r>
-        <w:rPr>
-          <w:rFonts w:ascii="Consolas" w:hAnsi="Consolas"/>
-          <w:color w:val="A9B7C6"/>
-          <w:sz w:val="18"/>
-          <w:szCs w:val="18"/>
-        </w:rPr>
-        <w:t xml:space="preserve">index]) </w:t>
-      </w:r>
-      <w:r>
-        <w:rPr>
-          <w:rFonts w:ascii="Consolas" w:hAnsi="Consolas"/>
-          <w:color w:val="808080"/>
-          <w:sz w:val="18"/>
-          <w:szCs w:val="18"/>
-        </w:rPr>
-        <w:t># Check diagonals for win</w:t>
-      </w:r>
-      <w:r>
-        <w:rPr>
-          <w:rFonts w:ascii="Consolas" w:hAnsi="Consolas"/>
-          <w:color w:val="808080"/>
-          <w:sz w:val="18"/>
-          <w:szCs w:val="18"/>
-        </w:rPr>
-        <w:br/>
-        <w:t xml:space="preserve">        </w:t>
-      </w:r>
-      <w:r>
-        <w:rPr>
-          <w:rFonts w:ascii="Consolas" w:hAnsi="Consolas"/>
-          <w:color w:val="A9B7C6"/>
-          <w:sz w:val="18"/>
-          <w:szCs w:val="18"/>
-        </w:rPr>
-        <w:t>]</w:t>
-      </w:r>
-      <w:r>
-        <w:rPr>
-          <w:rFonts w:ascii="Consolas" w:hAnsi="Consolas"/>
-          <w:color w:val="A9B7C6"/>
-          <w:sz w:val="18"/>
-          <w:szCs w:val="18"/>
-        </w:rPr>
-        <w:br/>
-        <w:t xml:space="preserve">    ): </w:t>
-      </w:r>
-      <w:r>
-        <w:rPr>
-          <w:rFonts w:ascii="Consolas" w:hAnsi="Consolas"/>
-          <w:color w:val="808080"/>
-          <w:sz w:val="18"/>
-          <w:szCs w:val="18"/>
-        </w:rPr>
-        <w:t># Check whether any row, column, or diagonal has a win state</w:t>
-      </w:r>
-      <w:r>
-        <w:rPr>
-          <w:rFonts w:ascii="Consolas" w:hAnsi="Consolas"/>
-          <w:color w:val="808080"/>
-          <w:sz w:val="18"/>
-          <w:szCs w:val="18"/>
-        </w:rPr>
-        <w:br/>
-        <w:t xml:space="preserve">        </w:t>
+        <w:t xml:space="preserve">return True </w:t>
+      </w:r>
+      <w:r>
+        <w:rPr>
+          <w:rFonts w:ascii="Consolas" w:hAnsi="Consolas"/>
+          <w:color w:val="808080"/>
+          <w:sz w:val="18"/>
+          <w:szCs w:val="18"/>
+        </w:rPr>
+        <w:t># Return game end state</w:t>
+      </w:r>
+      <w:r>
+        <w:rPr>
+          <w:rFonts w:ascii="Consolas" w:hAnsi="Consolas"/>
+          <w:color w:val="808080"/>
+          <w:sz w:val="18"/>
+          <w:szCs w:val="18"/>
+        </w:rPr>
+        <w:br/>
+      </w:r>
+      <w:r>
+        <w:rPr>
+          <w:rFonts w:ascii="Consolas" w:hAnsi="Consolas"/>
+          <w:color w:val="808080"/>
+          <w:sz w:val="18"/>
+          <w:szCs w:val="18"/>
+        </w:rPr>
+        <w:lastRenderedPageBreak/>
+        <w:br/>
+        <w:t xml:space="preserve">    </w:t>
       </w:r>
       <w:r>
         <w:rPr>
@@ -8074,36 +8074,43 @@
           <w:sz w:val="18"/>
           <w:szCs w:val="18"/>
         </w:rPr>
-        <w:t xml:space="preserve">return True </w:t>
-      </w:r>
-      <w:r>
-        <w:rPr>
-          <w:rFonts w:ascii="Consolas" w:hAnsi="Consolas"/>
-          <w:color w:val="808080"/>
-          <w:sz w:val="18"/>
-          <w:szCs w:val="18"/>
-        </w:rPr>
-        <w:t># Return game end state</w:t>
-      </w:r>
-      <w:r>
-        <w:rPr>
-          <w:rFonts w:ascii="Consolas" w:hAnsi="Consolas"/>
-          <w:color w:val="808080"/>
-          <w:sz w:val="18"/>
-          <w:szCs w:val="18"/>
-        </w:rPr>
-        <w:br/>
-      </w:r>
-      <w:r>
-        <w:rPr>
-          <w:rFonts w:ascii="Consolas" w:hAnsi="Consolas"/>
-          <w:color w:val="808080"/>
-          <w:sz w:val="18"/>
-          <w:szCs w:val="18"/>
-        </w:rPr>
-        <w:lastRenderedPageBreak/>
-        <w:br/>
-        <w:t xml:space="preserve">    </w:t>
+        <w:t xml:space="preserve">if </w:t>
+      </w:r>
+      <w:r>
+        <w:rPr>
+          <w:rFonts w:ascii="Consolas" w:hAnsi="Consolas"/>
+          <w:color w:val="8888C6"/>
+          <w:sz w:val="18"/>
+          <w:szCs w:val="18"/>
+        </w:rPr>
+        <w:t>all</w:t>
+      </w:r>
+      <w:r>
+        <w:rPr>
+          <w:rFonts w:ascii="Consolas" w:hAnsi="Consolas"/>
+          <w:color w:val="A9B7C6"/>
+          <w:sz w:val="18"/>
+          <w:szCs w:val="18"/>
+        </w:rPr>
+        <w:t>(</w:t>
+      </w:r>
+      <w:r>
+        <w:rPr>
+          <w:rFonts w:ascii="Consolas" w:hAnsi="Consolas"/>
+          <w:color w:val="8888C6"/>
+          <w:sz w:val="18"/>
+          <w:szCs w:val="18"/>
+        </w:rPr>
+        <w:t>map</w:t>
+      </w:r>
+      <w:r>
+        <w:rPr>
+          <w:rFonts w:ascii="Consolas" w:hAnsi="Consolas"/>
+          <w:color w:val="A9B7C6"/>
+          <w:sz w:val="18"/>
+          <w:szCs w:val="18"/>
+        </w:rPr>
+        <w:t>(</w:t>
       </w:r>
       <w:r>
         <w:rPr>
@@ -8114,7 +8121,93 @@
           <w:sz w:val="18"/>
           <w:szCs w:val="18"/>
         </w:rPr>
-        <w:t xml:space="preserve">if </w:t>
+        <w:t xml:space="preserve">lambda </w:t>
+      </w:r>
+      <w:r>
+        <w:rPr>
+          <w:rFonts w:ascii="Consolas" w:hAnsi="Consolas"/>
+          <w:color w:val="A9B7C6"/>
+          <w:sz w:val="18"/>
+          <w:szCs w:val="18"/>
+        </w:rPr>
+        <w:t xml:space="preserve">symbol: symbol != </w:t>
+      </w:r>
+      <w:r>
+        <w:rPr>
+          <w:rFonts w:ascii="Consolas" w:hAnsi="Consolas"/>
+          <w:color w:val="008080"/>
+          <w:sz w:val="18"/>
+          <w:szCs w:val="18"/>
+        </w:rPr>
+        <w:t>"-"</w:t>
+      </w:r>
+      <w:r>
+        <w:rPr>
+          <w:rFonts w:ascii="Consolas" w:hAnsi="Consolas"/>
+          <w:color w:val="CC7832"/>
+          <w:sz w:val="18"/>
+          <w:szCs w:val="18"/>
+        </w:rPr>
+        <w:t xml:space="preserve">, </w:t>
+      </w:r>
+      <w:proofErr w:type="spellStart"/>
+      <w:r>
+        <w:rPr>
+          <w:rFonts w:ascii="Consolas" w:hAnsi="Consolas"/>
+          <w:color w:val="94558D"/>
+          <w:sz w:val="18"/>
+          <w:szCs w:val="18"/>
+        </w:rPr>
+        <w:t>self</w:t>
+      </w:r>
+      <w:r>
+        <w:rPr>
+          <w:rFonts w:ascii="Consolas" w:hAnsi="Consolas"/>
+          <w:color w:val="A9B7C6"/>
+          <w:sz w:val="18"/>
+          <w:szCs w:val="18"/>
+        </w:rPr>
+        <w:t>.matrix</w:t>
+      </w:r>
+      <w:proofErr w:type="spellEnd"/>
+      <w:r>
+        <w:rPr>
+          <w:rFonts w:ascii="Consolas" w:hAnsi="Consolas"/>
+          <w:color w:val="A9B7C6"/>
+          <w:sz w:val="18"/>
+          <w:szCs w:val="18"/>
+        </w:rPr>
+        <w:t xml:space="preserve">)): </w:t>
+      </w:r>
+      <w:r>
+        <w:rPr>
+          <w:rFonts w:ascii="Consolas" w:hAnsi="Consolas"/>
+          <w:color w:val="808080"/>
+          <w:sz w:val="18"/>
+          <w:szCs w:val="18"/>
+        </w:rPr>
+        <w:t># Check if no empty cells are left</w:t>
+      </w:r>
+    </w:p>
+    <w:p>
+      <w:pPr>
+        <w:pStyle w:val="HTMLPreformatted"/>
+        <w:shd w:val="clear" w:color="auto" w:fill="2B2B2B"/>
+        <w:rPr>
+          <w:rFonts w:ascii="Consolas" w:hAnsi="Consolas"/>
+          <w:color w:val="A9B7C6"/>
+          <w:sz w:val="18"/>
+          <w:szCs w:val="18"/>
+        </w:rPr>
+      </w:pPr>
+      <w:r>
+        <w:rPr>
+          <w:rFonts w:ascii="Consolas" w:hAnsi="Consolas"/>
+          <w:color w:val="808080"/>
+          <w:sz w:val="18"/>
+          <w:szCs w:val="18"/>
+        </w:rPr>
+        <w:t xml:space="preserve">        </w:t>
       </w:r>
       <w:r>
         <w:rPr>
@@ -8123,7 +8216,7 @@
           <w:sz w:val="18"/>
           <w:szCs w:val="18"/>
         </w:rPr>
-        <w:t>all</w:t>
+        <w:t>print</w:t>
       </w:r>
       <w:r>
         <w:rPr>
@@ -8137,105 +8230,42 @@
       <w:r>
         <w:rPr>
           <w:rFonts w:ascii="Consolas" w:hAnsi="Consolas"/>
-          <w:color w:val="8888C6"/>
-          <w:sz w:val="18"/>
-          <w:szCs w:val="18"/>
-        </w:rPr>
-        <w:t>map</w:t>
-      </w:r>
-      <w:r>
-        <w:rPr>
-          <w:rFonts w:ascii="Consolas" w:hAnsi="Consolas"/>
-          <w:color w:val="A9B7C6"/>
-          <w:sz w:val="18"/>
-          <w:szCs w:val="18"/>
-        </w:rPr>
-        <w:t>(</w:t>
-      </w:r>
-      <w:r>
-        <w:rPr>
-          <w:rFonts w:ascii="Consolas" w:hAnsi="Consolas"/>
-          <w:b/>
-          <w:bCs/>
-          <w:color w:val="CC7832"/>
-          <w:sz w:val="18"/>
-          <w:szCs w:val="18"/>
-        </w:rPr>
-        <w:t xml:space="preserve">lambda </w:t>
-      </w:r>
-      <w:r>
-        <w:rPr>
-          <w:rFonts w:ascii="Consolas" w:hAnsi="Consolas"/>
-          <w:color w:val="A9B7C6"/>
-          <w:sz w:val="18"/>
-          <w:szCs w:val="18"/>
-        </w:rPr>
-        <w:t xml:space="preserve">symbol: symbol != </w:t>
-      </w:r>
-      <w:r>
-        <w:rPr>
-          <w:rFonts w:ascii="Consolas" w:hAnsi="Consolas"/>
           <w:color w:val="008080"/>
           <w:sz w:val="18"/>
           <w:szCs w:val="18"/>
         </w:rPr>
-        <w:t>"-"</w:t>
-      </w:r>
-      <w:r>
-        <w:rPr>
-          <w:rFonts w:ascii="Consolas" w:hAnsi="Consolas"/>
-          <w:color w:val="CC7832"/>
-          <w:sz w:val="18"/>
-          <w:szCs w:val="18"/>
-        </w:rPr>
-        <w:t xml:space="preserve">, </w:t>
-      </w:r>
-      <w:proofErr w:type="spellStart"/>
-      <w:r>
-        <w:rPr>
-          <w:rFonts w:ascii="Consolas" w:hAnsi="Consolas"/>
-          <w:color w:val="94558D"/>
-          <w:sz w:val="18"/>
-          <w:szCs w:val="18"/>
-        </w:rPr>
-        <w:t>self</w:t>
-      </w:r>
-      <w:r>
-        <w:rPr>
-          <w:rFonts w:ascii="Consolas" w:hAnsi="Consolas"/>
-          <w:color w:val="A9B7C6"/>
-          <w:sz w:val="18"/>
-          <w:szCs w:val="18"/>
-        </w:rPr>
-        <w:t>.matrix</w:t>
-      </w:r>
-      <w:proofErr w:type="spellEnd"/>
-      <w:r>
-        <w:rPr>
-          <w:rFonts w:ascii="Consolas" w:hAnsi="Consolas"/>
-          <w:color w:val="A9B7C6"/>
-          <w:sz w:val="18"/>
-          <w:szCs w:val="18"/>
-        </w:rPr>
-        <w:t xml:space="preserve">)): </w:t>
-      </w:r>
-      <w:r>
-        <w:rPr>
-          <w:rFonts w:ascii="Consolas" w:hAnsi="Consolas"/>
-          <w:color w:val="808080"/>
-          <w:sz w:val="18"/>
-          <w:szCs w:val="18"/>
-        </w:rPr>
-        <w:t># Check if no empty cells are left</w:t>
-      </w:r>
-      <w:r>
-        <w:rPr>
-          <w:rFonts w:ascii="Consolas" w:hAnsi="Consolas"/>
-          <w:color w:val="808080"/>
-          <w:sz w:val="18"/>
-          <w:szCs w:val="18"/>
-        </w:rPr>
-        <w:br/>
+        <w:t>"Draw!"</w:t>
+      </w:r>
+      <w:r>
+        <w:rPr>
+          <w:rFonts w:ascii="Consolas" w:hAnsi="Consolas"/>
+          <w:color w:val="A9B7C6"/>
+          <w:sz w:val="18"/>
+          <w:szCs w:val="18"/>
+        </w:rPr>
+        <w:t>)</w:t>
+      </w:r>
+    </w:p>
+    <w:p>
+      <w:pPr>
+        <w:pStyle w:val="HTMLPreformatted"/>
+        <w:shd w:val="clear" w:color="auto" w:fill="2B2B2B"/>
+        <w:rPr>
+          <w:rFonts w:ascii="Consolas" w:hAnsi="Consolas"/>
+          <w:color w:val="A9B7C6"/>
+          <w:sz w:val="18"/>
+          <w:szCs w:val="18"/>
+        </w:rPr>
+      </w:pPr>
+      <w:bookmarkStart w:id="0" w:name="_GoBack"/>
+      <w:bookmarkEnd w:id="0"/>
+      <w:r>
+        <w:rPr>
+          <w:rFonts w:ascii="Consolas" w:hAnsi="Consolas"/>
+          <w:color w:val="808080"/>
+          <w:sz w:val="18"/>
+          <w:szCs w:val="18"/>
+        </w:rPr>
         <w:t xml:space="preserve">        </w:t>
       </w:r>
       <w:r>
@@ -10461,8 +10491,54 @@
           <w:sz w:val="24"/>
         </w:rPr>
       </w:pPr>
-      <w:bookmarkStart w:id="0" w:name="_GoBack"/>
-      <w:bookmarkEnd w:id="0"/>
+      <w:r>
+        <w:rPr>
+          <w:noProof/>
+        </w:rPr>
+        <w:drawing>
+          <wp:anchor distT="0" distB="0" distL="114300" distR="114300" simplePos="0" relativeHeight="251685888" behindDoc="0" locked="0" layoutInCell="1" allowOverlap="1" wp14:anchorId="2752B931" wp14:editId="2B97564F">
+            <wp:simplePos x="0" y="0"/>
+            <wp:positionH relativeFrom="column">
+              <wp:posOffset>0</wp:posOffset>
+            </wp:positionH>
+            <wp:positionV relativeFrom="paragraph">
+              <wp:posOffset>2780665</wp:posOffset>
+            </wp:positionV>
+            <wp:extent cx="2266950" cy="2419350"/>
+            <wp:effectExtent l="0" t="0" r="0" b="0"/>
+            <wp:wrapTopAndBottom/>
+            <wp:docPr id="17" name="Picture 17"/>
+            <wp:cNvGraphicFramePr>
+              <a:graphicFrameLocks xmlns:a="http://schemas.openxmlformats.org/drawingml/2006/main" noChangeAspect="1"/>
+            </wp:cNvGraphicFramePr>
+            <a:graphic xmlns:a="http://schemas.openxmlformats.org/drawingml/2006/main">
+              <a:graphicData uri="http://schemas.openxmlformats.org/drawingml/2006/picture">
+                <pic:pic xmlns:pic="http://schemas.openxmlformats.org/drawingml/2006/picture">
+                  <pic:nvPicPr>
+                    <pic:cNvPr id="1" name=""/>
+                    <pic:cNvPicPr/>
+                  </pic:nvPicPr>
+                  <pic:blipFill>
+                    <a:blip r:embed="rId21"/>
+                    <a:stretch>
+                      <a:fillRect/>
+                    </a:stretch>
+                  </pic:blipFill>
+                  <pic:spPr>
+                    <a:xfrm>
+                      <a:off x="0" y="0"/>
+                      <a:ext cx="2266950" cy="2419350"/>
+                    </a:xfrm>
+                    <a:prstGeom prst="rect">
+                      <a:avLst/>
+                    </a:prstGeom>
+                  </pic:spPr>
+                </pic:pic>
+              </a:graphicData>
+            </a:graphic>
+          </wp:anchor>
+        </w:drawing>
+      </w:r>
     </w:p>
     <w:sectPr>
       <w:pgSz w:w="11906" w:h="16838"/>

</xml_diff>